<commit_message>
Changement dossier, code commenté
</commit_message>
<xml_diff>
--- a/Projet IAP 1/P_IAP_1/Dossier/Dossier de développement logiciel_V2.docx
+++ b/Projet IAP 1/P_IAP_1/Dossier/Dossier de développement logiciel_V2.docx
@@ -257,25 +257,23 @@
           <w:sz w:val="32"/>
           <w:szCs w:val="32"/>
         </w:rPr>
-        <w:t xml:space="preserve">Jules </w:t>
-      </w:r>
-      <w:proofErr w:type="spellStart"/>
+        <w:t xml:space="preserve">Jules Doumèche </w:t>
+      </w:r>
       <w:r>
         <w:rPr>
           <w:rFonts w:ascii="Cambria Math" w:hAnsi="Cambria Math" w:cs="Levenim MT"/>
           <w:sz w:val="32"/>
           <w:szCs w:val="32"/>
         </w:rPr>
-        <w:t>Doumèche</w:t>
-      </w:r>
-      <w:proofErr w:type="spellEnd"/>
+        <w:t>&amp;</w:t>
+      </w:r>
       <w:r>
         <w:rPr>
           <w:rFonts w:ascii="Cambria Math" w:hAnsi="Cambria Math" w:cs="Levenim MT"/>
           <w:sz w:val="32"/>
           <w:szCs w:val="32"/>
         </w:rPr>
-        <w:t xml:space="preserve"> </w:t>
+        <w:t xml:space="preserve"> Gw</w:t>
       </w:r>
       <w:r>
         <w:rPr>
@@ -283,7 +281,7 @@
           <w:sz w:val="32"/>
           <w:szCs w:val="32"/>
         </w:rPr>
-        <w:t>&amp;</w:t>
+        <w:t>é</w:t>
       </w:r>
       <w:r>
         <w:rPr>
@@ -291,7 +289,7 @@
           <w:sz w:val="32"/>
           <w:szCs w:val="32"/>
         </w:rPr>
-        <w:t xml:space="preserve"> Gw</w:t>
+        <w:t>nol</w:t>
       </w:r>
       <w:r>
         <w:rPr>
@@ -307,45 +305,36 @@
           <w:sz w:val="32"/>
           <w:szCs w:val="32"/>
         </w:rPr>
-        <w:t>nol</w:t>
-      </w:r>
-      <w:r>
+        <w:t xml:space="preserve"> Martin</w:t>
+      </w:r>
+    </w:p>
+    <w:p>
+      <w:pPr>
+        <w:jc w:val="center"/>
         <w:rPr>
           <w:rFonts w:ascii="Cambria Math" w:hAnsi="Cambria Math" w:cs="Levenim MT"/>
           <w:sz w:val="32"/>
           <w:szCs w:val="32"/>
         </w:rPr>
-        <w:t>é</w:t>
-      </w:r>
+      </w:pPr>
       <w:r>
         <w:rPr>
           <w:rFonts w:ascii="Cambria Math" w:hAnsi="Cambria Math" w:cs="Levenim MT"/>
           <w:sz w:val="32"/>
           <w:szCs w:val="32"/>
         </w:rPr>
-        <w:t xml:space="preserve"> Martin</w:t>
-      </w:r>
-    </w:p>
-    <w:p>
-      <w:pPr>
-        <w:jc w:val="center"/>
-        <w:rPr>
-          <w:rFonts w:ascii="Cambria Math" w:hAnsi="Cambria Math" w:cs="Levenim MT"/>
-          <w:sz w:val="32"/>
-          <w:szCs w:val="32"/>
-        </w:rPr>
-      </w:pPr>
-      <w:r>
-        <w:rPr>
-          <w:rFonts w:ascii="Cambria Math" w:hAnsi="Cambria Math" w:cs="Levenim MT"/>
-          <w:sz w:val="32"/>
-          <w:szCs w:val="32"/>
-        </w:rPr>
         <w:t>2019 - Groupe 111</w:t>
       </w:r>
     </w:p>
     <w:sdt>
       <w:sdtPr>
+        <w:rPr>
+          <w:rFonts w:asciiTheme="minorHAnsi" w:eastAsiaTheme="minorEastAsia" w:hAnsiTheme="minorHAnsi" w:cstheme="minorBidi"/>
+          <w:color w:val="auto"/>
+          <w:sz w:val="22"/>
+          <w:szCs w:val="22"/>
+          <w:lang w:eastAsia="en-US"/>
+        </w:rPr>
         <w:id w:val="2129582523"/>
         <w:docPartObj>
           <w:docPartGallery w:val="Table of Contents"/>
@@ -354,11 +343,8 @@
       </w:sdtPr>
       <w:sdtEndPr>
         <w:rPr>
-          <w:rFonts w:asciiTheme="minorHAnsi" w:eastAsiaTheme="minorEastAsia" w:hAnsiTheme="minorHAnsi" w:cstheme="minorBidi"/>
           <w:b/>
           <w:bCs/>
-          <w:color w:val="auto"/>
-          <w:lang w:eastAsia="en-US"/>
         </w:rPr>
       </w:sdtEndPr>
       <w:sdtContent>
@@ -1190,55 +1176,7 @@
           <w:sz w:val="32"/>
           <w:szCs w:val="32"/>
         </w:rPr>
-        <w:t xml:space="preserve">en période A (Semestre 1). Nous avons été encadrés par Mme </w:t>
-      </w:r>
-      <w:proofErr w:type="spellStart"/>
-      <w:r>
-        <w:rPr>
-          <w:sz w:val="32"/>
-          <w:szCs w:val="32"/>
-        </w:rPr>
-        <w:t>Caraty</w:t>
-      </w:r>
-      <w:proofErr w:type="spellEnd"/>
-      <w:r>
-        <w:rPr>
-          <w:sz w:val="32"/>
-          <w:szCs w:val="32"/>
-        </w:rPr>
-        <w:t>, M. Alles-</w:t>
-      </w:r>
-      <w:proofErr w:type="spellStart"/>
-      <w:r>
-        <w:rPr>
-          <w:sz w:val="32"/>
-          <w:szCs w:val="32"/>
-        </w:rPr>
-        <w:t>Bianchetti</w:t>
-      </w:r>
-      <w:proofErr w:type="spellEnd"/>
-      <w:r>
-        <w:rPr>
-          <w:sz w:val="32"/>
-          <w:szCs w:val="32"/>
-        </w:rPr>
-        <w:t xml:space="preserve"> et M. </w:t>
-      </w:r>
-      <w:proofErr w:type="spellStart"/>
-      <w:r>
-        <w:rPr>
-          <w:sz w:val="32"/>
-          <w:szCs w:val="32"/>
-        </w:rPr>
-        <w:t>Poitreneau</w:t>
-      </w:r>
-      <w:proofErr w:type="spellEnd"/>
-      <w:r>
-        <w:rPr>
-          <w:sz w:val="32"/>
-          <w:szCs w:val="32"/>
-        </w:rPr>
-        <w:t>.</w:t>
+        <w:t>en période A (Semestre 1). Nous avons été encadrés par Mme Caraty, M. Alles-Bianchetti et M. Poitreneau.</w:t>
       </w:r>
     </w:p>
     <w:p>
@@ -1414,13 +1352,8 @@
             <w:pPr>
               <w:jc w:val="center"/>
             </w:pPr>
-            <w:proofErr w:type="gramStart"/>
-            <w:r>
-              <w:t>definir</w:t>
-            </w:r>
-            <w:proofErr w:type="gramEnd"/>
-            <w:r>
-              <w:t>_parcours</w:t>
+            <w:r>
+              <w:t>definir_parcours</w:t>
             </w:r>
           </w:p>
         </w:tc>
@@ -1469,13 +1402,8 @@
             <w:pPr>
               <w:jc w:val="center"/>
             </w:pPr>
-            <w:proofErr w:type="gramStart"/>
-            <w:r>
-              <w:t>definir</w:t>
-            </w:r>
-            <w:proofErr w:type="gramEnd"/>
-            <w:r>
-              <w:t>_nombre_epreuves</w:t>
+            <w:r>
+              <w:t>definir_nombre_epreuves</w:t>
             </w:r>
           </w:p>
         </w:tc>
@@ -1524,11 +1452,9 @@
             <w:pPr>
               <w:jc w:val="center"/>
             </w:pPr>
-            <w:proofErr w:type="gramStart"/>
             <w:r>
               <w:t>inscrire</w:t>
             </w:r>
-            <w:proofErr w:type="gramEnd"/>
             <w:r>
               <w:t>_equipe</w:t>
             </w:r>
@@ -1569,15 +1495,7 @@
               <w:t>Affiche</w:t>
             </w:r>
             <w:r>
-              <w:t xml:space="preserve"> le numéro de dossard de chaque patineur inscrit : « inscription dossard + </w:t>
-            </w:r>
-            <w:proofErr w:type="spellStart"/>
-            <w:r>
-              <w:t>num</w:t>
-            </w:r>
-            <w:proofErr w:type="spellEnd"/>
-            <w:r>
-              <w:t> »</w:t>
+              <w:t xml:space="preserve"> le numéro de dossard de chaque patineur inscrit : « inscription dossard + num »</w:t>
             </w:r>
           </w:p>
         </w:tc>
@@ -1595,13 +1513,8 @@
             <w:pPr>
               <w:jc w:val="center"/>
             </w:pPr>
-            <w:proofErr w:type="gramStart"/>
-            <w:r>
-              <w:t>afficher</w:t>
-            </w:r>
-            <w:proofErr w:type="gramEnd"/>
-            <w:r>
-              <w:t>_equipes</w:t>
+            <w:r>
+              <w:t>afficher_equipes</w:t>
             </w:r>
           </w:p>
         </w:tc>
@@ -1647,13 +1560,8 @@
             <w:pPr>
               <w:jc w:val="center"/>
             </w:pPr>
-            <w:proofErr w:type="gramStart"/>
-            <w:r>
-              <w:t>enregistrer</w:t>
-            </w:r>
-            <w:proofErr w:type="gramEnd"/>
-            <w:r>
-              <w:t>_temps</w:t>
+            <w:r>
+              <w:t>enregistrer_temps</w:t>
             </w:r>
           </w:p>
         </w:tc>
@@ -1667,28 +1575,15 @@
               <w:jc w:val="center"/>
             </w:pPr>
             <w:r>
-              <w:t xml:space="preserve">2 entiers et 1 </w:t>
-            </w:r>
-            <w:proofErr w:type="spellStart"/>
-            <w:r>
-              <w:t>float</w:t>
-            </w:r>
-            <w:proofErr w:type="spellEnd"/>
-            <w:r>
-              <w:t> :</w:t>
+              <w:t>2 entiers et 1 float :</w:t>
             </w:r>
           </w:p>
           <w:p>
             <w:pPr>
               <w:jc w:val="center"/>
             </w:pPr>
-            <w:proofErr w:type="gramStart"/>
-            <w:r>
-              <w:t>numéro</w:t>
-            </w:r>
-            <w:proofErr w:type="gramEnd"/>
-            <w:r>
-              <w:t xml:space="preserve"> de dossard + numéro de tour + temps</w:t>
+            <w:r>
+              <w:t>numéro de dossard + numéro de tour + temps</w:t>
             </w:r>
           </w:p>
         </w:tc>
@@ -1720,13 +1615,8 @@
             <w:pPr>
               <w:jc w:val="center"/>
             </w:pPr>
-            <w:proofErr w:type="gramStart"/>
-            <w:r>
-              <w:t>afficher</w:t>
-            </w:r>
-            <w:proofErr w:type="gramEnd"/>
-            <w:r>
-              <w:t>_temps</w:t>
+            <w:r>
+              <w:t>afficher_temps</w:t>
             </w:r>
           </w:p>
         </w:tc>
@@ -1747,13 +1637,8 @@
             <w:pPr>
               <w:jc w:val="center"/>
             </w:pPr>
-            <w:proofErr w:type="gramStart"/>
-            <w:r>
-              <w:t>le</w:t>
-            </w:r>
-            <w:proofErr w:type="gramEnd"/>
-            <w:r>
-              <w:t xml:space="preserve"> numéro de dossard</w:t>
+            <w:r>
+              <w:t>le numéro de dossard</w:t>
             </w:r>
           </w:p>
         </w:tc>
@@ -1785,13 +1670,8 @@
             <w:pPr>
               <w:jc w:val="center"/>
             </w:pPr>
-            <w:proofErr w:type="gramStart"/>
-            <w:r>
-              <w:t>afficher</w:t>
-            </w:r>
-            <w:proofErr w:type="gramEnd"/>
-            <w:r>
-              <w:t>_temps_equipes</w:t>
+            <w:r>
+              <w:t>afficher_temps_equipes</w:t>
             </w:r>
           </w:p>
         </w:tc>
@@ -1812,13 +1692,8 @@
             <w:pPr>
               <w:jc w:val="center"/>
             </w:pPr>
-            <w:proofErr w:type="gramStart"/>
-            <w:r>
-              <w:t>le</w:t>
-            </w:r>
-            <w:proofErr w:type="gramEnd"/>
-            <w:r>
-              <w:t xml:space="preserve"> numéro du tour</w:t>
+            <w:r>
+              <w:t>le numéro du tour</w:t>
             </w:r>
           </w:p>
         </w:tc>
@@ -1835,15 +1710,7 @@
               <w:t>Affiche les temps des équipes</w:t>
             </w:r>
             <w:r>
-              <w:t xml:space="preserve"> pour un tour donné           </w:t>
-            </w:r>
-            <w:proofErr w:type="gramStart"/>
-            <w:r>
-              <w:t xml:space="preserve">   (</w:t>
-            </w:r>
-            <w:proofErr w:type="gramEnd"/>
-            <w:r>
-              <w:t>par ordre croissant)</w:t>
+              <w:t xml:space="preserve"> pour un tour donné              (par ordre croissant)</w:t>
             </w:r>
             <w:r>
               <w:t xml:space="preserve"> </w:t>
@@ -1952,15 +1819,7 @@
         <w:t>out</w:t>
       </w:r>
       <w:r>
-        <w:t xml:space="preserve"> de référence.  Ci-dessous une capture d’écran sur </w:t>
-      </w:r>
-      <w:proofErr w:type="spellStart"/>
-      <w:r>
-        <w:t>DiffChecker</w:t>
-      </w:r>
-      <w:proofErr w:type="spellEnd"/>
-      <w:r>
-        <w:t xml:space="preserve"> pour le Jeu de Données de Test (JDT) du sprint 5 :</w:t>
+        <w:t xml:space="preserve"> de référence.  Ci-dessous une capture d’écran sur DiffChecker pour le Jeu de Données de Test (JDT) du sprint 5 :</w:t>
       </w:r>
     </w:p>
     <w:p>
@@ -2075,36 +1934,20 @@
       <w:r>
         <w:t xml:space="preserve">Nous avons codé les sprints 4 et 5 en même temps, il était plus simple pour nous d’implémenter les deux fonctionnalités en même temps, une fois que </w:t>
       </w:r>
-      <w:proofErr w:type="spellStart"/>
       <w:r>
         <w:rPr>
           <w:rFonts w:ascii="Bahnschrift Light" w:hAnsi="Bahnschrift Light"/>
         </w:rPr>
-        <w:t>detection_fin_poursuite</w:t>
-      </w:r>
-      <w:proofErr w:type="spellEnd"/>
+        <w:t xml:space="preserve">detection_fin_poursuite </w:t>
+      </w:r>
+      <w:r>
+        <w:t xml:space="preserve">fonctionnait, il était simple d’implémenter </w:t>
+      </w:r>
       <w:r>
         <w:rPr>
           <w:rFonts w:ascii="Bahnschrift Light" w:hAnsi="Bahnschrift Light"/>
         </w:rPr>
-        <w:t xml:space="preserve"> </w:t>
-      </w:r>
-      <w:r>
-        <w:t xml:space="preserve">fonctionnait, il était simple d’implémenter </w:t>
-      </w:r>
-      <w:proofErr w:type="spellStart"/>
-      <w:r>
-        <w:rPr>
-          <w:rFonts w:ascii="Bahnschrift Light" w:hAnsi="Bahnschrift Light"/>
-        </w:rPr>
-        <w:t>detection_fin_competition</w:t>
-      </w:r>
-      <w:proofErr w:type="spellEnd"/>
-      <w:r>
-        <w:rPr>
-          <w:rFonts w:ascii="Bahnschrift Light" w:hAnsi="Bahnschrift Light"/>
-        </w:rPr>
-        <w:t>.</w:t>
+        <w:t>detection_fin_competition.</w:t>
       </w:r>
     </w:p>
     <w:p>
@@ -2113,6 +1956,11 @@
       </w:r>
       <w:r>
         <w:t>mais en prenant le temps de poser les idées (en écrivant sur papier le déroulement de la fonction par exemple), nous avons pu surmonter toutes les difficultés.</w:t>
+      </w:r>
+    </w:p>
+    <w:p>
+      <w:r>
+        <w:t>Le code présenté, bien qu’il ai été optimisé, peut l’être davantage, mais compte tenu des délais nous avons davantage insisté sur la correction des erreurs pour fournir un code fonctionnel à temps.</w:t>
       </w:r>
     </w:p>
     <w:p/>
@@ -2128,10 +1976,6 @@
     <w:p/>
     <w:p/>
     <w:p>
-      <w:bookmarkStart w:id="5" w:name="_GoBack"/>
-      <w:bookmarkEnd w:id="5"/>
-    </w:p>
-    <w:p>
       <w:pPr>
         <w:pStyle w:val="Titre1"/>
         <w:rPr>
@@ -2139,7 +1983,7 @@
           <w:szCs w:val="48"/>
         </w:rPr>
       </w:pPr>
-      <w:bookmarkStart w:id="6" w:name="_Toc23336147"/>
+      <w:bookmarkStart w:id="5" w:name="_Toc23336147"/>
       <w:r>
         <w:rPr>
           <w:sz w:val="48"/>
@@ -2148,7 +1992,7 @@
         <w:lastRenderedPageBreak/>
         <w:t>IV – Annexes</w:t>
       </w:r>
-      <w:bookmarkEnd w:id="6"/>
+      <w:bookmarkEnd w:id="5"/>
     </w:p>
     <w:p/>
     <w:p>
@@ -2159,7 +2003,7 @@
           <w:szCs w:val="36"/>
         </w:rPr>
       </w:pPr>
-      <w:bookmarkStart w:id="7" w:name="_Toc23336148"/>
+      <w:bookmarkStart w:id="6" w:name="_Toc23336148"/>
       <w:r>
         <w:rPr>
           <w:sz w:val="36"/>
@@ -2167,9 +2011,3812 @@
         </w:rPr>
         <w:t>1 – Code source du sprint 5</w:t>
       </w:r>
+      <w:bookmarkEnd w:id="6"/>
+    </w:p>
+    <w:p/>
+    <w:p>
+      <w:r>
+        <w:t>/*              Projet 1 IAP 2019              */</w:t>
+      </w:r>
+    </w:p>
+    <w:p>
+      <w:r>
+        <w:t xml:space="preserve">/* </w:t>
+      </w:r>
+      <w:r>
+        <w:tab/>
+        <w:t xml:space="preserve">                Sprint 5                   */</w:t>
+      </w:r>
+    </w:p>
+    <w:p>
+      <w:r>
+        <w:t>/*Jules DOUMECHE et Gwénolé MARTIN - Groupe 111*/</w:t>
+      </w:r>
+    </w:p>
+    <w:p>
+      <w:r>
+        <w:t>/*     Fin de développement le 24/10/2019      */</w:t>
+      </w:r>
+    </w:p>
+    <w:p/>
+    <w:p>
+      <w:r>
+        <w:t>#pragma warning(disable:4996)</w:t>
+      </w:r>
+    </w:p>
+    <w:p>
+      <w:pPr>
+        <w:rPr>
+          <w:lang w:val="en-GB"/>
+        </w:rPr>
+      </w:pPr>
+      <w:r>
+        <w:rPr>
+          <w:lang w:val="en-GB"/>
+        </w:rPr>
+        <w:t>#pragma warning(disable:6031)</w:t>
+      </w:r>
+    </w:p>
+    <w:p>
+      <w:pPr>
+        <w:rPr>
+          <w:lang w:val="en-GB"/>
+        </w:rPr>
+      </w:pPr>
+      <w:r>
+        <w:rPr>
+          <w:lang w:val="en-GB"/>
+        </w:rPr>
+        <w:t>#pragma warning(disable:6054)</w:t>
+      </w:r>
+    </w:p>
+    <w:p>
+      <w:pPr>
+        <w:rPr>
+          <w:lang w:val="en-GB"/>
+        </w:rPr>
+      </w:pPr>
+      <w:r>
+        <w:rPr>
+          <w:lang w:val="en-GB"/>
+        </w:rPr>
+        <w:t>#pragma warning(disable:6262)</w:t>
+      </w:r>
+    </w:p>
+    <w:p>
+      <w:pPr>
+        <w:rPr>
+          <w:lang w:val="en-GB"/>
+        </w:rPr>
+      </w:pPr>
+      <w:r>
+        <w:rPr>
+          <w:lang w:val="en-GB"/>
+        </w:rPr>
+        <w:t>#include &lt;stdio.h&gt;</w:t>
+      </w:r>
+    </w:p>
+    <w:p>
+      <w:pPr>
+        <w:rPr>
+          <w:lang w:val="en-GB"/>
+        </w:rPr>
+      </w:pPr>
+      <w:r>
+        <w:rPr>
+          <w:lang w:val="en-GB"/>
+        </w:rPr>
+        <w:t>#include &lt;stdlib.h&gt;</w:t>
+      </w:r>
+    </w:p>
+    <w:p>
+      <w:pPr>
+        <w:rPr>
+          <w:lang w:val="en-GB"/>
+        </w:rPr>
+      </w:pPr>
+      <w:r>
+        <w:rPr>
+          <w:lang w:val="en-GB"/>
+        </w:rPr>
+        <w:t>#include &lt;math.h&gt;</w:t>
+      </w:r>
+    </w:p>
+    <w:p>
+      <w:r>
+        <w:t>#include &lt;string.h&gt;</w:t>
+      </w:r>
+    </w:p>
+    <w:p/>
+    <w:p>
+      <w:r>
+        <w:t>/* INITIALISATION CONSTANTES GLOBALES ET STRUCTURES*/</w:t>
+      </w:r>
+    </w:p>
+    <w:p/>
+    <w:p>
+      <w:r>
+        <w:t>enum MAX_P { MAX_EQUIPES = 32, MAX_EQUIPES_PARCOURS = 2, MAX_EQUIPIERS = 3 };</w:t>
+      </w:r>
+      <w:r>
+        <w:t xml:space="preserve"> //</w:t>
+      </w:r>
+      <w:r>
+        <w:tab/>
+      </w:r>
+    </w:p>
+    <w:p>
+      <w:r>
+        <w:t>enum MAX_MOT { MAX_MOT = 30 };</w:t>
+      </w:r>
+      <w:r>
+        <w:t xml:space="preserve"> // </w:t>
+      </w:r>
+    </w:p>
+    <w:p>
+      <w:r>
+        <w:t>enum MAX_TOURS { MAX_TOURS = 10 };</w:t>
+      </w:r>
+      <w:r>
+        <w:t xml:space="preserve"> </w:t>
+      </w:r>
+      <w:r>
+        <w:t xml:space="preserve">// </w:t>
+      </w:r>
+    </w:p>
+    <w:p>
+      <w:r>
+        <w:t>enum MAX_EPREUVES { MAX_EPREUVES = 16 };</w:t>
+      </w:r>
+      <w:r>
+        <w:t xml:space="preserve"> // </w:t>
+      </w:r>
+      <w:r>
+        <w:t>Constantes pour les maximums (définis dans le CDC)</w:t>
+      </w:r>
+    </w:p>
+    <w:p>
+      <w:r>
+        <w:t>enum INIT { PREMIER_DOSSARD = 101 };</w:t>
+      </w:r>
+      <w:r>
+        <w:t xml:space="preserve"> </w:t>
+      </w:r>
+      <w:r>
+        <w:t>// Constante pour le premier numéro de dossard</w:t>
+      </w:r>
+    </w:p>
+    <w:p/>
+    <w:p/>
+    <w:p>
+      <w:r>
+        <w:lastRenderedPageBreak/>
+        <w:t>typedef struct {</w:t>
+      </w:r>
+    </w:p>
+    <w:p>
+      <w:r>
+        <w:t>char nom[MAX_MOT + 1];</w:t>
+      </w:r>
+      <w:r>
+        <w:t xml:space="preserve"> </w:t>
+      </w:r>
+      <w:r>
+        <w:t>//Nom du patineur</w:t>
+      </w:r>
+    </w:p>
+    <w:p>
+      <w:r>
+        <w:t>unsigned int dossard;</w:t>
+      </w:r>
+      <w:r>
+        <w:t xml:space="preserve"> </w:t>
+      </w:r>
+      <w:r>
+        <w:t>//Numéro de dossard du patineur</w:t>
+      </w:r>
+    </w:p>
+    <w:p>
+      <w:r>
+        <w:t>double temps[MAX_TOURS]</w:t>
+      </w:r>
+      <w:r>
+        <w:t xml:space="preserve"> ; </w:t>
+      </w:r>
+      <w:r>
+        <w:t>//Tour du patineur</w:t>
+      </w:r>
+    </w:p>
+    <w:p>
+      <w:r>
+        <w:t>unsigned int tou</w:t>
+      </w:r>
+      <w:r>
+        <w:t xml:space="preserve">r ; </w:t>
+      </w:r>
+      <w:r>
+        <w:t>//Temps du patineur (pour chaque tour)</w:t>
+      </w:r>
+    </w:p>
+    <w:p>
+      <w:r>
+        <w:t>}Patineur;</w:t>
+      </w:r>
+      <w:r>
+        <w:t xml:space="preserve"> </w:t>
+      </w:r>
+      <w:r>
+        <w:t>//^^ Structure patineur ^^//</w:t>
+      </w:r>
+    </w:p>
+    <w:p/>
+    <w:p>
+      <w:r>
+        <w:t>typedef struct {</w:t>
+      </w:r>
+    </w:p>
+    <w:p>
+      <w:r>
+        <w:t>char pays[MAX_MOT + 1];</w:t>
+      </w:r>
+      <w:r>
+        <w:t xml:space="preserve"> </w:t>
+      </w:r>
+      <w:r>
+        <w:t>//Nom du pays de l'équipe</w:t>
+      </w:r>
+    </w:p>
+    <w:p>
+      <w:r>
+        <w:t>Patineur dataPatineurs[MAX_EQUIPIERS];</w:t>
+      </w:r>
+      <w:r>
+        <w:t xml:space="preserve"> </w:t>
+      </w:r>
+      <w:r>
+        <w:t>//Tableau de Patineur de la taille de MAX_EQUIPIERS</w:t>
+      </w:r>
+    </w:p>
+    <w:p>
+      <w:r>
+        <w:t>unsigned int dernierPatineur;</w:t>
+      </w:r>
+      <w:r>
+        <w:t xml:space="preserve"> </w:t>
+      </w:r>
+      <w:r>
+        <w:t>//^^ Structure équipe ^^//</w:t>
+      </w:r>
+    </w:p>
+    <w:p>
+      <w:r>
+        <w:t>}Equipe;</w:t>
+      </w:r>
+    </w:p>
+    <w:p/>
+    <w:p>
+      <w:r>
+        <w:t>typedef struct {</w:t>
+      </w:r>
+    </w:p>
+    <w:p>
+      <w:r>
+        <w:t>Equipe equipe[MAX_EQUIPES_PARCOURS]</w:t>
+      </w:r>
+      <w:r>
+        <w:t xml:space="preserve"> ; </w:t>
+      </w:r>
+      <w:r>
+        <w:t>//Tableau d'équipe</w:t>
+      </w:r>
+      <w:r>
+        <w:t>s</w:t>
+      </w:r>
+    </w:p>
+    <w:p>
+      <w:r>
+        <w:t>unsigned int fini;</w:t>
+      </w:r>
+      <w:r>
+        <w:t xml:space="preserve"> </w:t>
+      </w:r>
+      <w:r>
+        <w:t>//Booléen permettant de savoir si la course est finie ou non</w:t>
+      </w:r>
+    </w:p>
+    <w:p>
+      <w:r>
+        <w:t>unsigned int gagnante;</w:t>
+      </w:r>
+      <w:r>
+        <w:tab/>
+      </w:r>
+      <w:bookmarkStart w:id="7" w:name="_GoBack"/>
       <w:bookmarkEnd w:id="7"/>
+      <w:r>
+        <w:t>//Permet de stocker le numéro (0 ou 1) de l'équipe gagnante pour la course</w:t>
+      </w:r>
+    </w:p>
+    <w:p>
+      <w:r>
+        <w:t>}Course;</w:t>
+      </w:r>
+      <w:r>
+        <w:t xml:space="preserve"> </w:t>
+      </w:r>
+      <w:r>
+        <w:t>//^^ Structure course ^^//</w:t>
+      </w:r>
     </w:p>
     <w:p/>
+    <w:p>
+      <w:r>
+        <w:t>typedef struct {</w:t>
+      </w:r>
+    </w:p>
+    <w:p>
+      <w:r>
+        <w:t>unsigned int nbInscrits;</w:t>
+      </w:r>
+      <w:r>
+        <w:tab/>
+      </w:r>
+      <w:r>
+        <w:t xml:space="preserve"> </w:t>
+      </w:r>
+      <w:r>
+        <w:t>//Variable du nombre de patineurs inscrits au total</w:t>
+      </w:r>
+    </w:p>
+    <w:p>
+      <w:r>
+        <w:t>Course course[MAX_EPREUVES];</w:t>
+      </w:r>
+      <w:r>
+        <w:t xml:space="preserve"> </w:t>
+      </w:r>
+      <w:r>
+        <w:t>//Tableau de course</w:t>
+      </w:r>
+    </w:p>
+    <w:p>
+      <w:r>
+        <w:t>unsigned int nbParcours;</w:t>
+      </w:r>
+      <w:r>
+        <w:t xml:space="preserve"> </w:t>
+      </w:r>
+      <w:r>
+        <w:t>//Stocke le nombre de tours par course entré</w:t>
+      </w:r>
+    </w:p>
+    <w:p>
+      <w:r>
+        <w:t>unsigned int nbEpreuves;</w:t>
+      </w:r>
+      <w:r>
+        <w:t xml:space="preserve"> </w:t>
+      </w:r>
+      <w:r>
+        <w:t>//Stocke le nombre d'épreuves entré</w:t>
+      </w:r>
+    </w:p>
+    <w:p>
+      <w:r>
+        <w:t>unsigned int derniere_course;</w:t>
+      </w:r>
+      <w:r>
+        <w:t xml:space="preserve"> </w:t>
+      </w:r>
+      <w:r>
+        <w:t>//Booléen permettant de savoir si c'est la dernière course ou non</w:t>
+      </w:r>
+    </w:p>
+    <w:p>
+      <w:r>
+        <w:t>}Inscrits;</w:t>
+      </w:r>
+      <w:r>
+        <w:t xml:space="preserve"> </w:t>
+      </w:r>
+      <w:r>
+        <w:t>//^^ Structure Inscrits ^^//</w:t>
+      </w:r>
+    </w:p>
+    <w:p/>
+    <w:p>
+      <w:r>
+        <w:lastRenderedPageBreak/>
+        <w:t>typedef struct {</w:t>
+      </w:r>
+    </w:p>
+    <w:p>
+      <w:r>
+        <w:t>double temps_tri;</w:t>
+      </w:r>
+      <w:r>
+        <w:t xml:space="preserve"> </w:t>
+      </w:r>
+      <w:r>
+        <w:t>//Stockage du temps des équipes pour le tri</w:t>
+      </w:r>
+    </w:p>
+    <w:p>
+      <w:r>
+        <w:t>int equipe_tri;</w:t>
+      </w:r>
+      <w:r>
+        <w:t xml:space="preserve"> </w:t>
+      </w:r>
+      <w:r>
+        <w:t>//Stockage des équipes pour le tri</w:t>
+      </w:r>
+    </w:p>
+    <w:p>
+      <w:r>
+        <w:t>}Tri;</w:t>
+      </w:r>
+      <w:r>
+        <w:t xml:space="preserve"> </w:t>
+      </w:r>
+      <w:r>
+        <w:t>//^^ Structure Tri ^^//</w:t>
+      </w:r>
+    </w:p>
+    <w:p/>
+    <w:p/>
+    <w:p>
+      <w:r>
+        <w:t>/*PROTOTYPES FONCTIONS*/</w:t>
+      </w:r>
+    </w:p>
+    <w:p/>
+    <w:p>
+      <w:r>
+        <w:t>void definir_parcours(Inscrits* ins);</w:t>
+      </w:r>
+    </w:p>
+    <w:p>
+      <w:r>
+        <w:t>void definir_nombre_epreuves(Inscrits* ins);</w:t>
+      </w:r>
+    </w:p>
+    <w:p>
+      <w:r>
+        <w:t>void inscrire_equipe(Inscrits* ins);</w:t>
+      </w:r>
+    </w:p>
+    <w:p>
+      <w:r>
+        <w:t>void afficher_equipes(Inscrits* ins);</w:t>
+      </w:r>
+    </w:p>
+    <w:p>
+      <w:r>
+        <w:t>void enregistrer_temps(Inscrits* ins);</w:t>
+      </w:r>
+    </w:p>
+    <w:p>
+      <w:r>
+        <w:t>void afficher_temps(Inscrits* ins);</w:t>
+      </w:r>
+    </w:p>
+    <w:p>
+      <w:r>
+        <w:t>void afficher_temps_equipes(Inscrits* ins);</w:t>
+      </w:r>
+    </w:p>
+    <w:p>
+      <w:r>
+        <w:t>void detection_fin_poursuite(Inscrits* ins);</w:t>
+      </w:r>
+    </w:p>
+    <w:p>
+      <w:r>
+        <w:t>void detection_fin_competition(Inscrits* ins);</w:t>
+      </w:r>
+    </w:p>
+    <w:p/>
+    <w:p>
+      <w:r>
+        <w:t>int crs_en_cour(Inscrits* ins);</w:t>
+      </w:r>
+    </w:p>
+    <w:p>
+      <w:r>
+        <w:t>int nb_eq_ins(Inscrits* ins);</w:t>
+      </w:r>
+    </w:p>
+    <w:p/>
+    <w:p/>
+    <w:p>
+      <w:r>
+        <w:t>/* MAIN */</w:t>
+      </w:r>
+    </w:p>
+    <w:p/>
+    <w:p/>
+    <w:p>
+      <w:r>
+        <w:t>int main() {</w:t>
+      </w:r>
+    </w:p>
+    <w:p/>
+    <w:p>
+      <w:r>
+        <w:lastRenderedPageBreak/>
+        <w:tab/>
+        <w:t>/*INITIALISATION VARIABLES ET STRUCTURES*/</w:t>
+      </w:r>
+    </w:p>
+    <w:p/>
+    <w:p>
+      <w:r>
+        <w:tab/>
+        <w:t>char mot[MAX_MOT + 1];</w:t>
+      </w:r>
+    </w:p>
+    <w:p>
+      <w:r>
+        <w:tab/>
+        <w:t>Inscrits ins = { .nbInscrits = 0,.nbParcours = 2,.nbEpreuves = 16,.derniere_course = 0 };</w:t>
+      </w:r>
+    </w:p>
+    <w:p/>
+    <w:p>
+      <w:pPr>
+        <w:rPr>
+          <w:lang w:val="en-GB"/>
+        </w:rPr>
+      </w:pPr>
+      <w:r>
+        <w:tab/>
+      </w:r>
+      <w:r>
+        <w:rPr>
+          <w:lang w:val="en-GB"/>
+        </w:rPr>
+        <w:t>/*PROGRAMME*/</w:t>
+      </w:r>
+    </w:p>
+    <w:p>
+      <w:pPr>
+        <w:rPr>
+          <w:lang w:val="en-GB"/>
+        </w:rPr>
+      </w:pPr>
+    </w:p>
+    <w:p>
+      <w:pPr>
+        <w:rPr>
+          <w:lang w:val="en-GB"/>
+        </w:rPr>
+      </w:pPr>
+      <w:r>
+        <w:rPr>
+          <w:lang w:val="en-GB"/>
+        </w:rPr>
+        <w:tab/>
+        <w:t>while (1) {</w:t>
+      </w:r>
+    </w:p>
+    <w:p>
+      <w:pPr>
+        <w:rPr>
+          <w:lang w:val="en-GB"/>
+        </w:rPr>
+      </w:pPr>
+      <w:r>
+        <w:rPr>
+          <w:lang w:val="en-GB"/>
+        </w:rPr>
+        <w:tab/>
+      </w:r>
+      <w:r>
+        <w:rPr>
+          <w:lang w:val="en-GB"/>
+        </w:rPr>
+        <w:tab/>
+        <w:t>scanf("%s", mot);</w:t>
+      </w:r>
+    </w:p>
+    <w:p>
+      <w:r>
+        <w:rPr>
+          <w:lang w:val="en-GB"/>
+        </w:rPr>
+        <w:tab/>
+      </w:r>
+      <w:r>
+        <w:rPr>
+          <w:lang w:val="en-GB"/>
+        </w:rPr>
+        <w:tab/>
+      </w:r>
+      <w:r>
+        <w:t>if (strcmp(mot, "definir_parcours") == 0) {</w:t>
+      </w:r>
+    </w:p>
+    <w:p>
+      <w:r>
+        <w:tab/>
+      </w:r>
+      <w:r>
+        <w:tab/>
+      </w:r>
+      <w:r>
+        <w:tab/>
+        <w:t>definir_parcours(&amp;ins);</w:t>
+      </w:r>
+    </w:p>
+    <w:p>
+      <w:r>
+        <w:tab/>
+      </w:r>
+      <w:r>
+        <w:tab/>
+        <w:t>}</w:t>
+      </w:r>
+    </w:p>
+    <w:p>
+      <w:r>
+        <w:tab/>
+      </w:r>
+      <w:r>
+        <w:tab/>
+        <w:t>else if (strcmp(mot, "definir_nombre_epreuves") == 0) {</w:t>
+      </w:r>
+    </w:p>
+    <w:p>
+      <w:r>
+        <w:tab/>
+      </w:r>
+      <w:r>
+        <w:tab/>
+      </w:r>
+      <w:r>
+        <w:tab/>
+        <w:t>definir_nombre_epreuves(&amp;ins);</w:t>
+      </w:r>
+    </w:p>
+    <w:p>
+      <w:pPr>
+        <w:rPr>
+          <w:lang w:val="en-GB"/>
+        </w:rPr>
+      </w:pPr>
+      <w:r>
+        <w:tab/>
+      </w:r>
+      <w:r>
+        <w:tab/>
+      </w:r>
+      <w:r>
+        <w:rPr>
+          <w:lang w:val="en-GB"/>
+        </w:rPr>
+        <w:t>}</w:t>
+      </w:r>
+    </w:p>
+    <w:p>
+      <w:pPr>
+        <w:rPr>
+          <w:lang w:val="en-GB"/>
+        </w:rPr>
+      </w:pPr>
+      <w:r>
+        <w:rPr>
+          <w:lang w:val="en-GB"/>
+        </w:rPr>
+        <w:tab/>
+      </w:r>
+      <w:r>
+        <w:rPr>
+          <w:lang w:val="en-GB"/>
+        </w:rPr>
+        <w:tab/>
+        <w:t>else if (strcmp(mot, "inscrire_equipe") == 0) {</w:t>
+      </w:r>
+    </w:p>
+    <w:p>
+      <w:pPr>
+        <w:rPr>
+          <w:lang w:val="en-GB"/>
+        </w:rPr>
+      </w:pPr>
+      <w:r>
+        <w:rPr>
+          <w:lang w:val="en-GB"/>
+        </w:rPr>
+        <w:tab/>
+      </w:r>
+      <w:r>
+        <w:rPr>
+          <w:lang w:val="en-GB"/>
+        </w:rPr>
+        <w:tab/>
+      </w:r>
+      <w:r>
+        <w:rPr>
+          <w:lang w:val="en-GB"/>
+        </w:rPr>
+        <w:tab/>
+        <w:t>inscrire_equipe(&amp;ins);</w:t>
+      </w:r>
+    </w:p>
+    <w:p>
+      <w:pPr>
+        <w:rPr>
+          <w:lang w:val="en-GB"/>
+        </w:rPr>
+      </w:pPr>
+      <w:r>
+        <w:rPr>
+          <w:lang w:val="en-GB"/>
+        </w:rPr>
+        <w:tab/>
+      </w:r>
+      <w:r>
+        <w:rPr>
+          <w:lang w:val="en-GB"/>
+        </w:rPr>
+        <w:tab/>
+        <w:t>}</w:t>
+      </w:r>
+    </w:p>
+    <w:p>
+      <w:pPr>
+        <w:rPr>
+          <w:lang w:val="en-GB"/>
+        </w:rPr>
+      </w:pPr>
+      <w:r>
+        <w:rPr>
+          <w:lang w:val="en-GB"/>
+        </w:rPr>
+        <w:tab/>
+      </w:r>
+      <w:r>
+        <w:rPr>
+          <w:lang w:val="en-GB"/>
+        </w:rPr>
+        <w:tab/>
+        <w:t>else if (strcmp(mot, "afficher_equipes") == 0) {</w:t>
+      </w:r>
+    </w:p>
+    <w:p>
+      <w:pPr>
+        <w:rPr>
+          <w:lang w:val="en-GB"/>
+        </w:rPr>
+      </w:pPr>
+      <w:r>
+        <w:rPr>
+          <w:lang w:val="en-GB"/>
+        </w:rPr>
+        <w:tab/>
+      </w:r>
+      <w:r>
+        <w:rPr>
+          <w:lang w:val="en-GB"/>
+        </w:rPr>
+        <w:tab/>
+      </w:r>
+      <w:r>
+        <w:rPr>
+          <w:lang w:val="en-GB"/>
+        </w:rPr>
+        <w:tab/>
+        <w:t>afficher_equipes(&amp;ins);</w:t>
+      </w:r>
+    </w:p>
+    <w:p>
+      <w:pPr>
+        <w:rPr>
+          <w:lang w:val="en-GB"/>
+        </w:rPr>
+      </w:pPr>
+      <w:r>
+        <w:rPr>
+          <w:lang w:val="en-GB"/>
+        </w:rPr>
+        <w:tab/>
+      </w:r>
+      <w:r>
+        <w:rPr>
+          <w:lang w:val="en-GB"/>
+        </w:rPr>
+        <w:tab/>
+        <w:t>}</w:t>
+      </w:r>
+    </w:p>
+    <w:p>
+      <w:pPr>
+        <w:rPr>
+          <w:lang w:val="en-GB"/>
+        </w:rPr>
+      </w:pPr>
+      <w:r>
+        <w:rPr>
+          <w:lang w:val="en-GB"/>
+        </w:rPr>
+        <w:tab/>
+      </w:r>
+      <w:r>
+        <w:rPr>
+          <w:lang w:val="en-GB"/>
+        </w:rPr>
+        <w:tab/>
+        <w:t>else if (strcmp(mot, "enregistrer_temps") == 0) {</w:t>
+      </w:r>
+    </w:p>
+    <w:p>
+      <w:pPr>
+        <w:rPr>
+          <w:lang w:val="en-GB"/>
+        </w:rPr>
+      </w:pPr>
+      <w:r>
+        <w:rPr>
+          <w:lang w:val="en-GB"/>
+        </w:rPr>
+        <w:tab/>
+      </w:r>
+      <w:r>
+        <w:rPr>
+          <w:lang w:val="en-GB"/>
+        </w:rPr>
+        <w:tab/>
+      </w:r>
+      <w:r>
+        <w:rPr>
+          <w:lang w:val="en-GB"/>
+        </w:rPr>
+        <w:tab/>
+        <w:t>enregistrer_temps(&amp;ins);</w:t>
+      </w:r>
+    </w:p>
+    <w:p>
+      <w:r>
+        <w:rPr>
+          <w:lang w:val="en-GB"/>
+        </w:rPr>
+        <w:tab/>
+      </w:r>
+      <w:r>
+        <w:rPr>
+          <w:lang w:val="en-GB"/>
+        </w:rPr>
+        <w:tab/>
+      </w:r>
+      <w:r>
+        <w:t>}</w:t>
+      </w:r>
+    </w:p>
+    <w:p>
+      <w:r>
+        <w:tab/>
+      </w:r>
+      <w:r>
+        <w:tab/>
+        <w:t>else if (strcmp(mot, "afficher_temps") == 0) {</w:t>
+      </w:r>
+    </w:p>
+    <w:p>
+      <w:r>
+        <w:tab/>
+      </w:r>
+      <w:r>
+        <w:tab/>
+      </w:r>
+      <w:r>
+        <w:tab/>
+        <w:t>afficher_temps(&amp;ins);</w:t>
+      </w:r>
+    </w:p>
+    <w:p>
+      <w:r>
+        <w:tab/>
+      </w:r>
+      <w:r>
+        <w:tab/>
+        <w:t>}</w:t>
+      </w:r>
+    </w:p>
+    <w:p>
+      <w:r>
+        <w:lastRenderedPageBreak/>
+        <w:tab/>
+      </w:r>
+      <w:r>
+        <w:tab/>
+        <w:t>else if (strcmp(mot, "afficher_temps_equipes") == 0) {</w:t>
+      </w:r>
+    </w:p>
+    <w:p>
+      <w:r>
+        <w:tab/>
+      </w:r>
+      <w:r>
+        <w:tab/>
+      </w:r>
+      <w:r>
+        <w:tab/>
+        <w:t>afficher_temps_equipes(&amp;ins);</w:t>
+      </w:r>
+    </w:p>
+    <w:p>
+      <w:r>
+        <w:tab/>
+      </w:r>
+      <w:r>
+        <w:tab/>
+        <w:t>}</w:t>
+      </w:r>
+    </w:p>
+    <w:p>
+      <w:r>
+        <w:tab/>
+      </w:r>
+      <w:r>
+        <w:tab/>
+        <w:t>else if (strcmp(mot, "exit") == 0) {</w:t>
+      </w:r>
+    </w:p>
+    <w:p>
+      <w:r>
+        <w:tab/>
+      </w:r>
+      <w:r>
+        <w:tab/>
+      </w:r>
+      <w:r>
+        <w:tab/>
+        <w:t xml:space="preserve">exit(0); </w:t>
+      </w:r>
+    </w:p>
+    <w:p>
+      <w:r>
+        <w:tab/>
+      </w:r>
+      <w:r>
+        <w:tab/>
+        <w:t>}</w:t>
+      </w:r>
+    </w:p>
+    <w:p>
+      <w:r>
+        <w:tab/>
+        <w:t>}</w:t>
+      </w:r>
+    </w:p>
+    <w:p>
+      <w:r>
+        <w:t>}</w:t>
+      </w:r>
+    </w:p>
+    <w:p/>
+    <w:p/>
+    <w:p>
+      <w:r>
+        <w:t>/* FONCTIONS */</w:t>
+      </w:r>
+    </w:p>
+    <w:p/>
+    <w:p/>
+    <w:p>
+      <w:r>
+        <w:t>/* Enregistre le nombre de "parcours"</w:t>
+      </w:r>
+    </w:p>
+    <w:p>
+      <w:r>
+        <w:t xml:space="preserve"> * [in] Inscrits ins</w:t>
+      </w:r>
+    </w:p>
+    <w:p>
+      <w:r>
+        <w:t xml:space="preserve"> * [out] pas de out, changement de la valeur de "parcours" dans la structure à l'aide d'un pointeur</w:t>
+      </w:r>
+    </w:p>
+    <w:p>
+      <w:r>
+        <w:t xml:space="preserve"> */</w:t>
+      </w:r>
+    </w:p>
+    <w:p>
+      <w:r>
+        <w:t>void definir_parcours(Inscrits* ins) {</w:t>
+      </w:r>
+    </w:p>
+    <w:p>
+      <w:r>
+        <w:tab/>
+        <w:t>scanf("%d", &amp;ins-&gt;nbParcours);</w:t>
+      </w:r>
+    </w:p>
+    <w:p>
+      <w:r>
+        <w:t>}</w:t>
+      </w:r>
+    </w:p>
+    <w:p/>
+    <w:p>
+      <w:r>
+        <w:t>/* Enregistre le nombre d'"épreuves"</w:t>
+      </w:r>
+    </w:p>
+    <w:p>
+      <w:r>
+        <w:t xml:space="preserve"> * [in] Inscrits ins</w:t>
+      </w:r>
+    </w:p>
+    <w:p>
+      <w:r>
+        <w:t xml:space="preserve"> * [out] pas de out, changement de la valeur de "epreuves" dans la structure à l'aide d'un pointeur</w:t>
+      </w:r>
+    </w:p>
+    <w:p>
+      <w:r>
+        <w:t xml:space="preserve"> */</w:t>
+      </w:r>
+    </w:p>
+    <w:p>
+      <w:r>
+        <w:t>void definir_nombre_epreuves(Inscrits* ins) {</w:t>
+      </w:r>
+    </w:p>
+    <w:p>
+      <w:r>
+        <w:tab/>
+        <w:t>scanf("%d", &amp;ins-&gt;nbEpreuves);</w:t>
+      </w:r>
+    </w:p>
+    <w:p>
+      <w:r>
+        <w:lastRenderedPageBreak/>
+        <w:t>}</w:t>
+      </w:r>
+    </w:p>
+    <w:p/>
+    <w:p>
+      <w:r>
+        <w:t>/* Inscrit les équipes de Patineur</w:t>
+      </w:r>
+    </w:p>
+    <w:p>
+      <w:r>
+        <w:t xml:space="preserve"> * [in] Inscrits ins</w:t>
+      </w:r>
+    </w:p>
+    <w:p>
+      <w:r>
+        <w:t xml:space="preserve"> * [out] pas de out, affiche Inscription dossard+numéro du dossard pour chaque Patineur inscrit</w:t>
+      </w:r>
+    </w:p>
+    <w:p>
+      <w:r>
+        <w:t xml:space="preserve"> */</w:t>
+      </w:r>
+    </w:p>
+    <w:p>
+      <w:r>
+        <w:t>void inscrire_equipe(Inscrits* ins) {</w:t>
+      </w:r>
+    </w:p>
+    <w:p>
+      <w:r>
+        <w:tab/>
+        <w:t>int no_crs = ins-&gt;derniere_course;</w:t>
+      </w:r>
+    </w:p>
+    <w:p>
+      <w:r>
+        <w:tab/>
+        <w:t>int no_eq = (nb_eq_ins(ins) - (ins-&gt;derniere_course * 2));</w:t>
+      </w:r>
+    </w:p>
+    <w:p>
+      <w:r>
+        <w:tab/>
+        <w:t>static int dernier_dossard = PREMIER_DOSSARD - 1;</w:t>
+      </w:r>
+    </w:p>
+    <w:p>
+      <w:pPr>
+        <w:rPr>
+          <w:lang w:val="en-GB"/>
+        </w:rPr>
+      </w:pPr>
+      <w:r>
+        <w:tab/>
+      </w:r>
+      <w:r>
+        <w:rPr>
+          <w:lang w:val="en-GB"/>
+        </w:rPr>
+        <w:t>scanf("%s", ins-&gt;course[no_crs].equipe[no_eq].pays);</w:t>
+      </w:r>
+    </w:p>
+    <w:p>
+      <w:pPr>
+        <w:rPr>
+          <w:lang w:val="en-GB"/>
+        </w:rPr>
+      </w:pPr>
+    </w:p>
+    <w:p>
+      <w:pPr>
+        <w:rPr>
+          <w:lang w:val="en-GB"/>
+        </w:rPr>
+      </w:pPr>
+      <w:r>
+        <w:rPr>
+          <w:lang w:val="en-GB"/>
+        </w:rPr>
+        <w:tab/>
+        <w:t>for (int i = 0; i &lt; MAX_EQUIPIERS; ++i) {</w:t>
+      </w:r>
+    </w:p>
+    <w:p>
+      <w:pPr>
+        <w:rPr>
+          <w:lang w:val="en-GB"/>
+        </w:rPr>
+      </w:pPr>
+      <w:r>
+        <w:rPr>
+          <w:lang w:val="en-GB"/>
+        </w:rPr>
+        <w:tab/>
+      </w:r>
+      <w:r>
+        <w:rPr>
+          <w:lang w:val="en-GB"/>
+        </w:rPr>
+        <w:tab/>
+        <w:t>scanf("%s", ins-&gt;course[no_crs].equipe[no_eq].dataPatineurs[i].nom);</w:t>
+      </w:r>
+    </w:p>
+    <w:p>
+      <w:pPr>
+        <w:rPr>
+          <w:lang w:val="en-GB"/>
+        </w:rPr>
+      </w:pPr>
+      <w:r>
+        <w:rPr>
+          <w:lang w:val="en-GB"/>
+        </w:rPr>
+        <w:tab/>
+      </w:r>
+      <w:r>
+        <w:rPr>
+          <w:lang w:val="en-GB"/>
+        </w:rPr>
+        <w:tab/>
+        <w:t>dernier_dossard++;</w:t>
+      </w:r>
+    </w:p>
+    <w:p>
+      <w:pPr>
+        <w:rPr>
+          <w:lang w:val="en-GB"/>
+        </w:rPr>
+      </w:pPr>
+      <w:r>
+        <w:rPr>
+          <w:lang w:val="en-GB"/>
+        </w:rPr>
+        <w:tab/>
+      </w:r>
+      <w:r>
+        <w:rPr>
+          <w:lang w:val="en-GB"/>
+        </w:rPr>
+        <w:tab/>
+        <w:t>ins-&gt;course[no_crs].equipe[no_eq].dataPatineurs[i].dossard = dernier_dossard;</w:t>
+      </w:r>
+    </w:p>
+    <w:p>
+      <w:pPr>
+        <w:rPr>
+          <w:lang w:val="en-GB"/>
+        </w:rPr>
+      </w:pPr>
+      <w:r>
+        <w:rPr>
+          <w:lang w:val="en-GB"/>
+        </w:rPr>
+        <w:tab/>
+      </w:r>
+      <w:r>
+        <w:rPr>
+          <w:lang w:val="en-GB"/>
+        </w:rPr>
+        <w:tab/>
+        <w:t>printf("inscription dossard %d\n", ins-&gt;course[no_crs].equipe[no_eq].dataPatineurs[i].dossard);</w:t>
+      </w:r>
+    </w:p>
+    <w:p>
+      <w:pPr>
+        <w:rPr>
+          <w:lang w:val="en-GB"/>
+        </w:rPr>
+      </w:pPr>
+      <w:r>
+        <w:rPr>
+          <w:lang w:val="en-GB"/>
+        </w:rPr>
+        <w:tab/>
+      </w:r>
+      <w:r>
+        <w:rPr>
+          <w:lang w:val="en-GB"/>
+        </w:rPr>
+        <w:tab/>
+        <w:t>ins-&gt;nbInscrits++;</w:t>
+      </w:r>
+    </w:p>
+    <w:p>
+      <w:pPr>
+        <w:rPr>
+          <w:lang w:val="en-GB"/>
+        </w:rPr>
+      </w:pPr>
+      <w:r>
+        <w:rPr>
+          <w:lang w:val="en-GB"/>
+        </w:rPr>
+        <w:tab/>
+        <w:t>}</w:t>
+      </w:r>
+    </w:p>
+    <w:p>
+      <w:pPr>
+        <w:rPr>
+          <w:lang w:val="en-GB"/>
+        </w:rPr>
+      </w:pPr>
+    </w:p>
+    <w:p>
+      <w:pPr>
+        <w:rPr>
+          <w:lang w:val="en-GB"/>
+        </w:rPr>
+      </w:pPr>
+      <w:r>
+        <w:rPr>
+          <w:lang w:val="en-GB"/>
+        </w:rPr>
+        <w:tab/>
+        <w:t>if ((no_eq % 2) == 1 &amp;&amp; (ins-&gt;derniere_course + 1) != ins-&gt;nbEpreuves) {</w:t>
+      </w:r>
+    </w:p>
+    <w:p>
+      <w:r>
+        <w:rPr>
+          <w:lang w:val="en-GB"/>
+        </w:rPr>
+        <w:tab/>
+      </w:r>
+      <w:r>
+        <w:rPr>
+          <w:lang w:val="en-GB"/>
+        </w:rPr>
+        <w:tab/>
+      </w:r>
+      <w:r>
+        <w:t>ins-&gt;derniere_course++;</w:t>
+      </w:r>
+    </w:p>
+    <w:p>
+      <w:r>
+        <w:tab/>
+        <w:t>}</w:t>
+      </w:r>
+    </w:p>
+    <w:p>
+      <w:r>
+        <w:t>}</w:t>
+      </w:r>
+    </w:p>
+    <w:p/>
+    <w:p>
+      <w:r>
+        <w:t>/* Affiche les équipes de Patineur</w:t>
+      </w:r>
+    </w:p>
+    <w:p>
+      <w:r>
+        <w:t xml:space="preserve"> * [in] Inscrits ins (en constante pour l'affichage)</w:t>
+      </w:r>
+    </w:p>
+    <w:p>
+      <w:r>
+        <w:lastRenderedPageBreak/>
+        <w:t xml:space="preserve"> * [out] pas de out, affiche le pays de chaque équipe puis le nom et le numéro de dossard de chaque patineur</w:t>
+      </w:r>
+    </w:p>
+    <w:p>
+      <w:r>
+        <w:t xml:space="preserve"> */</w:t>
+      </w:r>
+    </w:p>
+    <w:p>
+      <w:r>
+        <w:t>void afficher_equipes(Inscrits* ins) {</w:t>
+      </w:r>
+    </w:p>
+    <w:p>
+      <w:r>
+        <w:tab/>
+        <w:t>int no_crs = crs_en_cour(ins);</w:t>
+      </w:r>
+    </w:p>
+    <w:p/>
+    <w:p>
+      <w:pPr>
+        <w:rPr>
+          <w:lang w:val="en-GB"/>
+        </w:rPr>
+      </w:pPr>
+      <w:r>
+        <w:tab/>
+      </w:r>
+      <w:r>
+        <w:rPr>
+          <w:lang w:val="en-GB"/>
+        </w:rPr>
+        <w:t>for (int i = 0; i &lt; MAX_EQUIPES_PARCOURS; ++i) {</w:t>
+      </w:r>
+    </w:p>
+    <w:p>
+      <w:pPr>
+        <w:rPr>
+          <w:lang w:val="en-GB"/>
+        </w:rPr>
+      </w:pPr>
+      <w:r>
+        <w:rPr>
+          <w:lang w:val="en-GB"/>
+        </w:rPr>
+        <w:tab/>
+      </w:r>
+      <w:r>
+        <w:rPr>
+          <w:lang w:val="en-GB"/>
+        </w:rPr>
+        <w:tab/>
+        <w:t>printf("%s ", ins-&gt;course[no_crs].equipe[i].pays);</w:t>
+      </w:r>
+    </w:p>
+    <w:p>
+      <w:pPr>
+        <w:rPr>
+          <w:lang w:val="en-GB"/>
+        </w:rPr>
+      </w:pPr>
+      <w:r>
+        <w:rPr>
+          <w:lang w:val="en-GB"/>
+        </w:rPr>
+        <w:tab/>
+      </w:r>
+      <w:r>
+        <w:rPr>
+          <w:lang w:val="en-GB"/>
+        </w:rPr>
+        <w:tab/>
+        <w:t>for (int j = 0; j &lt; MAX_EQUIPIERS; ++j) {</w:t>
+      </w:r>
+    </w:p>
+    <w:p>
+      <w:pPr>
+        <w:rPr>
+          <w:lang w:val="en-GB"/>
+        </w:rPr>
+      </w:pPr>
+      <w:r>
+        <w:rPr>
+          <w:lang w:val="en-GB"/>
+        </w:rPr>
+        <w:tab/>
+      </w:r>
+      <w:r>
+        <w:rPr>
+          <w:lang w:val="en-GB"/>
+        </w:rPr>
+        <w:tab/>
+      </w:r>
+      <w:r>
+        <w:rPr>
+          <w:lang w:val="en-GB"/>
+        </w:rPr>
+        <w:tab/>
+        <w:t>printf("%s ", ins-&gt;course[no_crs].equipe[i].dataPatineurs[j].nom);</w:t>
+      </w:r>
+    </w:p>
+    <w:p>
+      <w:pPr>
+        <w:rPr>
+          <w:lang w:val="en-GB"/>
+        </w:rPr>
+      </w:pPr>
+      <w:r>
+        <w:rPr>
+          <w:lang w:val="en-GB"/>
+        </w:rPr>
+        <w:tab/>
+      </w:r>
+      <w:r>
+        <w:rPr>
+          <w:lang w:val="en-GB"/>
+        </w:rPr>
+        <w:tab/>
+      </w:r>
+      <w:r>
+        <w:rPr>
+          <w:lang w:val="en-GB"/>
+        </w:rPr>
+        <w:tab/>
+        <w:t>printf("%d", ins-&gt;course[no_crs].equipe[i].dataPatineurs[j].dossard);</w:t>
+      </w:r>
+    </w:p>
+    <w:p>
+      <w:pPr>
+        <w:rPr>
+          <w:lang w:val="en-GB"/>
+        </w:rPr>
+      </w:pPr>
+      <w:r>
+        <w:rPr>
+          <w:lang w:val="en-GB"/>
+        </w:rPr>
+        <w:tab/>
+      </w:r>
+      <w:r>
+        <w:rPr>
+          <w:lang w:val="en-GB"/>
+        </w:rPr>
+        <w:tab/>
+      </w:r>
+      <w:r>
+        <w:rPr>
+          <w:lang w:val="en-GB"/>
+        </w:rPr>
+        <w:tab/>
+        <w:t>if (j == (MAX_EQUIPIERS - 1)) {</w:t>
+      </w:r>
+    </w:p>
+    <w:p>
+      <w:pPr>
+        <w:rPr>
+          <w:lang w:val="en-GB"/>
+        </w:rPr>
+      </w:pPr>
+      <w:r>
+        <w:rPr>
+          <w:lang w:val="en-GB"/>
+        </w:rPr>
+        <w:tab/>
+      </w:r>
+      <w:r>
+        <w:rPr>
+          <w:lang w:val="en-GB"/>
+        </w:rPr>
+        <w:tab/>
+      </w:r>
+      <w:r>
+        <w:rPr>
+          <w:lang w:val="en-GB"/>
+        </w:rPr>
+        <w:tab/>
+      </w:r>
+      <w:r>
+        <w:rPr>
+          <w:lang w:val="en-GB"/>
+        </w:rPr>
+        <w:tab/>
+        <w:t>continue;</w:t>
+      </w:r>
+    </w:p>
+    <w:p>
+      <w:r>
+        <w:rPr>
+          <w:lang w:val="en-GB"/>
+        </w:rPr>
+        <w:tab/>
+      </w:r>
+      <w:r>
+        <w:rPr>
+          <w:lang w:val="en-GB"/>
+        </w:rPr>
+        <w:tab/>
+      </w:r>
+      <w:r>
+        <w:rPr>
+          <w:lang w:val="en-GB"/>
+        </w:rPr>
+        <w:tab/>
+      </w:r>
+      <w:r>
+        <w:t>}</w:t>
+      </w:r>
+    </w:p>
+    <w:p>
+      <w:r>
+        <w:tab/>
+      </w:r>
+      <w:r>
+        <w:tab/>
+      </w:r>
+      <w:r>
+        <w:tab/>
+        <w:t>printf(" ");</w:t>
+      </w:r>
+    </w:p>
+    <w:p>
+      <w:r>
+        <w:tab/>
+      </w:r>
+      <w:r>
+        <w:tab/>
+        <w:t>}</w:t>
+      </w:r>
+    </w:p>
+    <w:p>
+      <w:r>
+        <w:tab/>
+      </w:r>
+      <w:r>
+        <w:tab/>
+        <w:t>printf("\n");</w:t>
+      </w:r>
+    </w:p>
+    <w:p>
+      <w:r>
+        <w:tab/>
+        <w:t>}</w:t>
+      </w:r>
+    </w:p>
+    <w:p>
+      <w:r>
+        <w:t>}</w:t>
+      </w:r>
+    </w:p>
+    <w:p/>
+    <w:p>
+      <w:r>
+        <w:t>/* Enregistre un temps pour un dossard et un tour donné</w:t>
+      </w:r>
+    </w:p>
+    <w:p>
+      <w:r>
+        <w:t xml:space="preserve"> * [in] Inscrits ins</w:t>
+      </w:r>
+    </w:p>
+    <w:p>
+      <w:r>
+        <w:t xml:space="preserve"> * [out] pas de out, enregistre le temps en fonction du dossard et du tour</w:t>
+      </w:r>
+    </w:p>
+    <w:p>
+      <w:r>
+        <w:t xml:space="preserve"> */</w:t>
+      </w:r>
+    </w:p>
+    <w:p>
+      <w:r>
+        <w:t>void enregistrer_temps(Inscrits* ins) {</w:t>
+      </w:r>
+    </w:p>
+    <w:p>
+      <w:r>
+        <w:tab/>
+      </w:r>
+    </w:p>
+    <w:p>
+      <w:r>
+        <w:tab/>
+        <w:t>int dossard;</w:t>
+      </w:r>
+    </w:p>
+    <w:p>
+      <w:r>
+        <w:tab/>
+        <w:t>scanf("%d", &amp;dossard);</w:t>
+      </w:r>
+    </w:p>
+    <w:p/>
+    <w:p>
+      <w:r>
+        <w:tab/>
+        <w:t>int numero_joueur = ((dossard - 101) % 3);</w:t>
+      </w:r>
+    </w:p>
+    <w:p>
+      <w:r>
+        <w:tab/>
+        <w:t>int numero_equipe = ((dossard - 101) / 3) % 2;</w:t>
+      </w:r>
+    </w:p>
+    <w:p>
+      <w:r>
+        <w:tab/>
+        <w:t>int no_crs = ((dossard - 101) / 3) / 2;</w:t>
+      </w:r>
+    </w:p>
+    <w:p>
+      <w:r>
+        <w:tab/>
+      </w:r>
+    </w:p>
+    <w:p>
+      <w:r>
+        <w:tab/>
+        <w:t>//enregistrement du numéro du tour</w:t>
+      </w:r>
+    </w:p>
+    <w:p>
+      <w:r>
+        <w:tab/>
+        <w:t>scanf("%d", &amp;ins-&gt;course[no_crs].equipe[numero_equipe].dataPatineurs[numero_joueur].tour);</w:t>
+      </w:r>
+    </w:p>
+    <w:p/>
+    <w:p>
+      <w:r>
+        <w:tab/>
+        <w:t>//enregistrement du temps pour le tour</w:t>
+      </w:r>
+    </w:p>
+    <w:p>
+      <w:r>
+        <w:tab/>
+        <w:t>scanf("%lf", &amp;ins-&gt;course[no_crs].equipe[numero_equipe].dataPatineurs[numero_joueur].temps[(ins-&gt;course[no_crs].equipe[numero_equipe].dataPatineurs[numero_joueur].tour) - 1]);</w:t>
+      </w:r>
+    </w:p>
+    <w:p/>
+    <w:p>
+      <w:r>
+        <w:tab/>
+        <w:t>detection_fin_poursuite(ins);</w:t>
+      </w:r>
+    </w:p>
+    <w:p>
+      <w:r>
+        <w:tab/>
+        <w:t>detection_fin_competition(ins);</w:t>
+      </w:r>
+    </w:p>
+    <w:p>
+      <w:r>
+        <w:t>}</w:t>
+      </w:r>
+    </w:p>
+    <w:p/>
+    <w:p>
+      <w:r>
+        <w:t>/* Affiche le temps d'un Patineur</w:t>
+      </w:r>
+    </w:p>
+    <w:p>
+      <w:r>
+        <w:t xml:space="preserve"> * [in] Inscrits ins</w:t>
+      </w:r>
+    </w:p>
+    <w:p>
+      <w:r>
+        <w:t xml:space="preserve"> * [out] pas de out, affiche le pays et le temps ou les temps (pour chaque tour) d'un patineur en fonction de son numéro de dossard</w:t>
+      </w:r>
+    </w:p>
+    <w:p>
+      <w:r>
+        <w:t xml:space="preserve"> */</w:t>
+      </w:r>
+    </w:p>
+    <w:p>
+      <w:r>
+        <w:t>void afficher_temps(Inscrits* ins) {</w:t>
+      </w:r>
+    </w:p>
+    <w:p>
+      <w:r>
+        <w:tab/>
+        <w:t>int dossard;</w:t>
+      </w:r>
+    </w:p>
+    <w:p>
+      <w:r>
+        <w:tab/>
+        <w:t>scanf("%d", &amp;dossard);</w:t>
+      </w:r>
+    </w:p>
+    <w:p/>
+    <w:p>
+      <w:pPr>
+        <w:rPr>
+          <w:lang w:val="en-GB"/>
+        </w:rPr>
+      </w:pPr>
+      <w:r>
+        <w:tab/>
+      </w:r>
+      <w:r>
+        <w:rPr>
+          <w:lang w:val="en-GB"/>
+        </w:rPr>
+        <w:t>int numero_joueur = ((dossard - 101) % 3);</w:t>
+      </w:r>
+    </w:p>
+    <w:p>
+      <w:pPr>
+        <w:rPr>
+          <w:lang w:val="en-GB"/>
+        </w:rPr>
+      </w:pPr>
+      <w:r>
+        <w:rPr>
+          <w:lang w:val="en-GB"/>
+        </w:rPr>
+        <w:tab/>
+        <w:t>int no_crs = ((dossard - 101) / 3) / 2;</w:t>
+      </w:r>
+    </w:p>
+    <w:p>
+      <w:pPr>
+        <w:rPr>
+          <w:lang w:val="en-GB"/>
+        </w:rPr>
+      </w:pPr>
+      <w:r>
+        <w:rPr>
+          <w:lang w:val="en-GB"/>
+        </w:rPr>
+        <w:lastRenderedPageBreak/>
+        <w:tab/>
+        <w:t>int numero_equipe = ((dossard - 101) / 3) % 2;</w:t>
+      </w:r>
+    </w:p>
+    <w:p>
+      <w:pPr>
+        <w:rPr>
+          <w:lang w:val="en-GB"/>
+        </w:rPr>
+      </w:pPr>
+    </w:p>
+    <w:p>
+      <w:pPr>
+        <w:rPr>
+          <w:lang w:val="en-GB"/>
+        </w:rPr>
+      </w:pPr>
+      <w:r>
+        <w:rPr>
+          <w:lang w:val="en-GB"/>
+        </w:rPr>
+        <w:tab/>
+        <w:t>for (unsigned int i = 0; i &lt; (ins-&gt;course[no_crs].equipe[numero_equipe].dataPatineurs[numero_joueur].tour); ++i) {</w:t>
+      </w:r>
+    </w:p>
+    <w:p>
+      <w:pPr>
+        <w:rPr>
+          <w:lang w:val="en-GB"/>
+        </w:rPr>
+      </w:pPr>
+      <w:r>
+        <w:rPr>
+          <w:lang w:val="en-GB"/>
+        </w:rPr>
+        <w:tab/>
+      </w:r>
+      <w:r>
+        <w:rPr>
+          <w:lang w:val="en-GB"/>
+        </w:rPr>
+        <w:tab/>
+        <w:t>printf("%s ", ins-&gt;course[no_crs].equipe[numero_equipe].pays);</w:t>
+      </w:r>
+    </w:p>
+    <w:p>
+      <w:pPr>
+        <w:rPr>
+          <w:lang w:val="en-GB"/>
+        </w:rPr>
+      </w:pPr>
+      <w:r>
+        <w:rPr>
+          <w:lang w:val="en-GB"/>
+        </w:rPr>
+        <w:tab/>
+      </w:r>
+      <w:r>
+        <w:rPr>
+          <w:lang w:val="en-GB"/>
+        </w:rPr>
+        <w:tab/>
+        <w:t>printf("%d ", (i + 1));</w:t>
+      </w:r>
+    </w:p>
+    <w:p>
+      <w:pPr>
+        <w:rPr>
+          <w:lang w:val="en-GB"/>
+        </w:rPr>
+      </w:pPr>
+      <w:r>
+        <w:rPr>
+          <w:lang w:val="en-GB"/>
+        </w:rPr>
+        <w:tab/>
+      </w:r>
+      <w:r>
+        <w:rPr>
+          <w:lang w:val="en-GB"/>
+        </w:rPr>
+        <w:tab/>
+        <w:t>printf("%s ", ins-&gt;course[no_crs].equipe[numero_equipe].dataPatineurs[numero_joueur].nom);</w:t>
+      </w:r>
+    </w:p>
+    <w:p>
+      <w:pPr>
+        <w:rPr>
+          <w:lang w:val="en-GB"/>
+        </w:rPr>
+      </w:pPr>
+      <w:r>
+        <w:rPr>
+          <w:lang w:val="en-GB"/>
+        </w:rPr>
+        <w:tab/>
+      </w:r>
+      <w:r>
+        <w:rPr>
+          <w:lang w:val="en-GB"/>
+        </w:rPr>
+        <w:tab/>
+        <w:t>printf("%.1f\n", ins-&gt;course[no_crs].equipe[numero_equipe].dataPatineurs[numero_joueur].temps[i]);</w:t>
+      </w:r>
+    </w:p>
+    <w:p>
+      <w:r>
+        <w:rPr>
+          <w:lang w:val="en-GB"/>
+        </w:rPr>
+        <w:tab/>
+      </w:r>
+      <w:r>
+        <w:t>}</w:t>
+      </w:r>
+    </w:p>
+    <w:p>
+      <w:r>
+        <w:t>}</w:t>
+      </w:r>
+    </w:p>
+    <w:p/>
+    <w:p>
+      <w:r>
+        <w:t>/* Affiche le temps d'une équipe de Patineurs</w:t>
+      </w:r>
+    </w:p>
+    <w:p>
+      <w:r>
+        <w:t xml:space="preserve"> * [in] Inscrits ins</w:t>
+      </w:r>
+    </w:p>
+    <w:p>
+      <w:r>
+        <w:t xml:space="preserve"> * [out] pas de out, affiche le pays et le temps du dernier patineur de chaque équipe (temps le plus grand)</w:t>
+      </w:r>
+    </w:p>
+    <w:p>
+      <w:r>
+        <w:t xml:space="preserve"> */</w:t>
+      </w:r>
+    </w:p>
+    <w:p>
+      <w:r>
+        <w:t>void afficher_temps_equipes(Inscrits* ins) {</w:t>
+      </w:r>
+    </w:p>
+    <w:p>
+      <w:r>
+        <w:tab/>
+        <w:t>int no_crs = crs_en_cour(ins);</w:t>
+      </w:r>
+    </w:p>
+    <w:p>
+      <w:r>
+        <w:tab/>
+        <w:t>int tour;</w:t>
+      </w:r>
+    </w:p>
+    <w:p>
+      <w:r>
+        <w:tab/>
+        <w:t>scanf("%d", &amp;tour);</w:t>
+      </w:r>
+    </w:p>
+    <w:p>
+      <w:r>
+        <w:tab/>
+        <w:t>--tour; // décrémente tour pour la position dans le tableau temps</w:t>
+      </w:r>
+    </w:p>
+    <w:p/>
+    <w:p>
+      <w:pPr>
+        <w:rPr>
+          <w:lang w:val="en-GB"/>
+        </w:rPr>
+      </w:pPr>
+      <w:r>
+        <w:tab/>
+      </w:r>
+      <w:r>
+        <w:rPr>
+          <w:lang w:val="en-GB"/>
+        </w:rPr>
+        <w:t>for (int i = 0; i &lt; MAX_EQUIPES_PARCOURS; ++i) {</w:t>
+      </w:r>
+    </w:p>
+    <w:p>
+      <w:pPr>
+        <w:rPr>
+          <w:lang w:val="en-GB"/>
+        </w:rPr>
+      </w:pPr>
+      <w:r>
+        <w:rPr>
+          <w:lang w:val="en-GB"/>
+        </w:rPr>
+        <w:tab/>
+      </w:r>
+      <w:r>
+        <w:rPr>
+          <w:lang w:val="en-GB"/>
+        </w:rPr>
+        <w:tab/>
+        <w:t>int enregistrement = 1;</w:t>
+      </w:r>
+    </w:p>
+    <w:p>
+      <w:pPr>
+        <w:rPr>
+          <w:lang w:val="en-GB"/>
+        </w:rPr>
+      </w:pPr>
+      <w:r>
+        <w:rPr>
+          <w:lang w:val="en-GB"/>
+        </w:rPr>
+        <w:tab/>
+      </w:r>
+      <w:r>
+        <w:rPr>
+          <w:lang w:val="en-GB"/>
+        </w:rPr>
+        <w:tab/>
+        <w:t>for (int j = 0; j &lt; MAX_EQUIPIERS; ++j) {</w:t>
+      </w:r>
+    </w:p>
+    <w:p>
+      <w:pPr>
+        <w:rPr>
+          <w:lang w:val="en-GB"/>
+        </w:rPr>
+      </w:pPr>
+      <w:r>
+        <w:rPr>
+          <w:lang w:val="en-GB"/>
+        </w:rPr>
+        <w:tab/>
+      </w:r>
+      <w:r>
+        <w:rPr>
+          <w:lang w:val="en-GB"/>
+        </w:rPr>
+        <w:tab/>
+      </w:r>
+      <w:r>
+        <w:rPr>
+          <w:lang w:val="en-GB"/>
+        </w:rPr>
+        <w:tab/>
+        <w:t>if (ins-&gt;course-&gt;equipe[i].dataPatineurs[j].temps[tour] &lt;= 0.001) {</w:t>
+      </w:r>
+    </w:p>
+    <w:p>
+      <w:pPr>
+        <w:rPr>
+          <w:lang w:val="en-GB"/>
+        </w:rPr>
+      </w:pPr>
+      <w:r>
+        <w:rPr>
+          <w:lang w:val="en-GB"/>
+        </w:rPr>
+        <w:tab/>
+      </w:r>
+      <w:r>
+        <w:rPr>
+          <w:lang w:val="en-GB"/>
+        </w:rPr>
+        <w:tab/>
+      </w:r>
+      <w:r>
+        <w:rPr>
+          <w:lang w:val="en-GB"/>
+        </w:rPr>
+        <w:tab/>
+      </w:r>
+      <w:r>
+        <w:rPr>
+          <w:lang w:val="en-GB"/>
+        </w:rPr>
+        <w:tab/>
+        <w:t>enregistrement = 0;</w:t>
+      </w:r>
+    </w:p>
+    <w:p>
+      <w:pPr>
+        <w:rPr>
+          <w:lang w:val="en-GB"/>
+        </w:rPr>
+      </w:pPr>
+      <w:r>
+        <w:rPr>
+          <w:lang w:val="en-GB"/>
+        </w:rPr>
+        <w:lastRenderedPageBreak/>
+        <w:tab/>
+      </w:r>
+      <w:r>
+        <w:rPr>
+          <w:lang w:val="en-GB"/>
+        </w:rPr>
+        <w:tab/>
+      </w:r>
+      <w:r>
+        <w:rPr>
+          <w:lang w:val="en-GB"/>
+        </w:rPr>
+        <w:tab/>
+      </w:r>
+      <w:r>
+        <w:rPr>
+          <w:lang w:val="en-GB"/>
+        </w:rPr>
+        <w:tab/>
+        <w:t>break;</w:t>
+      </w:r>
+    </w:p>
+    <w:p>
+      <w:pPr>
+        <w:rPr>
+          <w:lang w:val="en-GB"/>
+        </w:rPr>
+      </w:pPr>
+      <w:r>
+        <w:rPr>
+          <w:lang w:val="en-GB"/>
+        </w:rPr>
+        <w:tab/>
+      </w:r>
+      <w:r>
+        <w:rPr>
+          <w:lang w:val="en-GB"/>
+        </w:rPr>
+        <w:tab/>
+      </w:r>
+      <w:r>
+        <w:rPr>
+          <w:lang w:val="en-GB"/>
+        </w:rPr>
+        <w:tab/>
+        <w:t>}</w:t>
+      </w:r>
+    </w:p>
+    <w:p>
+      <w:pPr>
+        <w:rPr>
+          <w:lang w:val="en-GB"/>
+        </w:rPr>
+      </w:pPr>
+      <w:r>
+        <w:rPr>
+          <w:lang w:val="en-GB"/>
+        </w:rPr>
+        <w:tab/>
+      </w:r>
+      <w:r>
+        <w:rPr>
+          <w:lang w:val="en-GB"/>
+        </w:rPr>
+        <w:tab/>
+        <w:t>}</w:t>
+      </w:r>
+    </w:p>
+    <w:p>
+      <w:pPr>
+        <w:rPr>
+          <w:lang w:val="en-GB"/>
+        </w:rPr>
+      </w:pPr>
+      <w:r>
+        <w:rPr>
+          <w:lang w:val="en-GB"/>
+        </w:rPr>
+        <w:tab/>
+      </w:r>
+      <w:r>
+        <w:rPr>
+          <w:lang w:val="en-GB"/>
+        </w:rPr>
+        <w:tab/>
+        <w:t>if (enregistrement) {</w:t>
+      </w:r>
+    </w:p>
+    <w:p>
+      <w:pPr>
+        <w:rPr>
+          <w:lang w:val="en-GB"/>
+        </w:rPr>
+      </w:pPr>
+      <w:r>
+        <w:rPr>
+          <w:lang w:val="en-GB"/>
+        </w:rPr>
+        <w:tab/>
+      </w:r>
+      <w:r>
+        <w:rPr>
+          <w:lang w:val="en-GB"/>
+        </w:rPr>
+        <w:tab/>
+      </w:r>
+      <w:r>
+        <w:rPr>
+          <w:lang w:val="en-GB"/>
+        </w:rPr>
+        <w:tab/>
+        <w:t>printf("%s ", ins-&gt;course[no_crs].equipe[i].pays);</w:t>
+      </w:r>
+    </w:p>
+    <w:p>
+      <w:r>
+        <w:rPr>
+          <w:lang w:val="en-GB"/>
+        </w:rPr>
+        <w:tab/>
+      </w:r>
+      <w:r>
+        <w:rPr>
+          <w:lang w:val="en-GB"/>
+        </w:rPr>
+        <w:tab/>
+      </w:r>
+      <w:r>
+        <w:rPr>
+          <w:lang w:val="en-GB"/>
+        </w:rPr>
+        <w:tab/>
+      </w:r>
+      <w:r>
+        <w:t>double dernier_temps = ins-&gt;course[no_crs].equipe[i].dataPatineurs[0].temps[tour];</w:t>
+      </w:r>
+    </w:p>
+    <w:p>
+      <w:pPr>
+        <w:rPr>
+          <w:lang w:val="en-GB"/>
+        </w:rPr>
+      </w:pPr>
+      <w:r>
+        <w:tab/>
+      </w:r>
+      <w:r>
+        <w:tab/>
+      </w:r>
+      <w:r>
+        <w:tab/>
+      </w:r>
+      <w:r>
+        <w:rPr>
+          <w:lang w:val="en-GB"/>
+        </w:rPr>
+        <w:t>for (int j = 1; j &lt; MAX_EQUIPIERS; ++j) {</w:t>
+      </w:r>
+    </w:p>
+    <w:p>
+      <w:r>
+        <w:rPr>
+          <w:lang w:val="en-GB"/>
+        </w:rPr>
+        <w:tab/>
+      </w:r>
+      <w:r>
+        <w:rPr>
+          <w:lang w:val="en-GB"/>
+        </w:rPr>
+        <w:tab/>
+      </w:r>
+      <w:r>
+        <w:rPr>
+          <w:lang w:val="en-GB"/>
+        </w:rPr>
+        <w:tab/>
+      </w:r>
+      <w:r>
+        <w:rPr>
+          <w:lang w:val="en-GB"/>
+        </w:rPr>
+        <w:tab/>
+      </w:r>
+      <w:r>
+        <w:t>if (ins-&gt;course[no_crs].equipe[i].dataPatineurs[j].temps[tour] &gt; dernier_temps) {</w:t>
+      </w:r>
+    </w:p>
+    <w:p>
+      <w:r>
+        <w:tab/>
+      </w:r>
+      <w:r>
+        <w:tab/>
+      </w:r>
+      <w:r>
+        <w:tab/>
+      </w:r>
+      <w:r>
+        <w:tab/>
+      </w:r>
+      <w:r>
+        <w:tab/>
+        <w:t>dernier_temps = ins-&gt;course[no_crs].equipe[i].dataPatineurs[j].temps[tour];</w:t>
+      </w:r>
+    </w:p>
+    <w:p>
+      <w:r>
+        <w:tab/>
+      </w:r>
+      <w:r>
+        <w:tab/>
+      </w:r>
+      <w:r>
+        <w:tab/>
+      </w:r>
+      <w:r>
+        <w:tab/>
+        <w:t>}</w:t>
+      </w:r>
+    </w:p>
+    <w:p>
+      <w:r>
+        <w:tab/>
+      </w:r>
+      <w:r>
+        <w:tab/>
+      </w:r>
+      <w:r>
+        <w:tab/>
+        <w:t>}</w:t>
+      </w:r>
+    </w:p>
+    <w:p>
+      <w:r>
+        <w:tab/>
+      </w:r>
+      <w:r>
+        <w:tab/>
+      </w:r>
+      <w:r>
+        <w:tab/>
+        <w:t>printf("%.1f", dernier_temps);</w:t>
+      </w:r>
+    </w:p>
+    <w:p>
+      <w:r>
+        <w:tab/>
+      </w:r>
+      <w:r>
+        <w:tab/>
+        <w:t>}</w:t>
+      </w:r>
+    </w:p>
+    <w:p>
+      <w:r>
+        <w:tab/>
+      </w:r>
+      <w:r>
+        <w:tab/>
+        <w:t>else {</w:t>
+      </w:r>
+    </w:p>
+    <w:p>
+      <w:r>
+        <w:tab/>
+      </w:r>
+      <w:r>
+        <w:tab/>
+      </w:r>
+      <w:r>
+        <w:tab/>
+        <w:t>printf("indisponible\n");</w:t>
+      </w:r>
+    </w:p>
+    <w:p>
+      <w:r>
+        <w:tab/>
+      </w:r>
+      <w:r>
+        <w:tab/>
+        <w:t>}</w:t>
+      </w:r>
+    </w:p>
+    <w:p>
+      <w:r>
+        <w:tab/>
+      </w:r>
+      <w:r>
+        <w:tab/>
+        <w:t>printf("\n");</w:t>
+      </w:r>
+    </w:p>
+    <w:p>
+      <w:r>
+        <w:tab/>
+        <w:t>}</w:t>
+      </w:r>
+    </w:p>
+    <w:p>
+      <w:r>
+        <w:t>}</w:t>
+      </w:r>
+    </w:p>
+    <w:p/>
+    <w:p>
+      <w:r>
+        <w:t>/* Détecte la fin d'une poursuite (épreuve)</w:t>
+      </w:r>
+    </w:p>
+    <w:p>
+      <w:r>
+        <w:t xml:space="preserve"> * [in] Inscrits ins</w:t>
+      </w:r>
+    </w:p>
+    <w:p>
+      <w:r>
+        <w:t xml:space="preserve"> * [out] pas de out, imprime la commande de détection de fin de poursuite et les temps des équipes</w:t>
+      </w:r>
+    </w:p>
+    <w:p>
+      <w:r>
+        <w:t xml:space="preserve"> */</w:t>
+      </w:r>
+    </w:p>
+    <w:p>
+      <w:r>
+        <w:t>void detection_fin_poursuite(Inscrits* ins) {</w:t>
+      </w:r>
+    </w:p>
+    <w:p>
+      <w:r>
+        <w:tab/>
+        <w:t>int num_crs = crs_en_cour(ins);</w:t>
+      </w:r>
+    </w:p>
+    <w:p>
+      <w:pPr>
+        <w:rPr>
+          <w:lang w:val="en-GB"/>
+        </w:rPr>
+      </w:pPr>
+      <w:r>
+        <w:lastRenderedPageBreak/>
+        <w:tab/>
+      </w:r>
+      <w:r>
+        <w:rPr>
+          <w:lang w:val="en-GB"/>
+        </w:rPr>
+        <w:t>int fini = 1;</w:t>
+      </w:r>
+    </w:p>
+    <w:p>
+      <w:pPr>
+        <w:rPr>
+          <w:lang w:val="en-GB"/>
+        </w:rPr>
+      </w:pPr>
+      <w:r>
+        <w:rPr>
+          <w:lang w:val="en-GB"/>
+        </w:rPr>
+        <w:tab/>
+        <w:t>for (int i = 0; ((i &lt; MAX_EQUIPES_PARCOURS) &amp;&amp; fini); ++i) {</w:t>
+      </w:r>
+    </w:p>
+    <w:p>
+      <w:pPr>
+        <w:rPr>
+          <w:lang w:val="en-GB"/>
+        </w:rPr>
+      </w:pPr>
+      <w:r>
+        <w:rPr>
+          <w:lang w:val="en-GB"/>
+        </w:rPr>
+        <w:tab/>
+      </w:r>
+      <w:r>
+        <w:rPr>
+          <w:lang w:val="en-GB"/>
+        </w:rPr>
+        <w:tab/>
+        <w:t>for (int j = 0; j &lt; MAX_EQUIPIERS; ++j) {</w:t>
+      </w:r>
+    </w:p>
+    <w:p>
+      <w:pPr>
+        <w:rPr>
+          <w:lang w:val="en-GB"/>
+        </w:rPr>
+      </w:pPr>
+      <w:r>
+        <w:rPr>
+          <w:lang w:val="en-GB"/>
+        </w:rPr>
+        <w:tab/>
+      </w:r>
+      <w:r>
+        <w:rPr>
+          <w:lang w:val="en-GB"/>
+        </w:rPr>
+        <w:tab/>
+      </w:r>
+      <w:r>
+        <w:rPr>
+          <w:lang w:val="en-GB"/>
+        </w:rPr>
+        <w:tab/>
+        <w:t>if ((ins-&gt;course[num_crs].equipe[i].dataPatineurs[j].temps[(ins-&gt;nbParcours) - 1]) &lt; 0.001) {</w:t>
+      </w:r>
+    </w:p>
+    <w:p>
+      <w:pPr>
+        <w:rPr>
+          <w:lang w:val="en-GB"/>
+        </w:rPr>
+      </w:pPr>
+      <w:r>
+        <w:rPr>
+          <w:lang w:val="en-GB"/>
+        </w:rPr>
+        <w:tab/>
+      </w:r>
+      <w:r>
+        <w:rPr>
+          <w:lang w:val="en-GB"/>
+        </w:rPr>
+        <w:tab/>
+      </w:r>
+      <w:r>
+        <w:rPr>
+          <w:lang w:val="en-GB"/>
+        </w:rPr>
+        <w:tab/>
+      </w:r>
+      <w:r>
+        <w:rPr>
+          <w:lang w:val="en-GB"/>
+        </w:rPr>
+        <w:tab/>
+        <w:t>fini = 0;</w:t>
+      </w:r>
+    </w:p>
+    <w:p>
+      <w:pPr>
+        <w:rPr>
+          <w:lang w:val="en-GB"/>
+        </w:rPr>
+      </w:pPr>
+      <w:r>
+        <w:rPr>
+          <w:lang w:val="en-GB"/>
+        </w:rPr>
+        <w:tab/>
+      </w:r>
+      <w:r>
+        <w:rPr>
+          <w:lang w:val="en-GB"/>
+        </w:rPr>
+        <w:tab/>
+      </w:r>
+      <w:r>
+        <w:rPr>
+          <w:lang w:val="en-GB"/>
+        </w:rPr>
+        <w:tab/>
+      </w:r>
+      <w:r>
+        <w:rPr>
+          <w:lang w:val="en-GB"/>
+        </w:rPr>
+        <w:tab/>
+        <w:t>break;</w:t>
+      </w:r>
+    </w:p>
+    <w:p>
+      <w:pPr>
+        <w:rPr>
+          <w:lang w:val="en-GB"/>
+        </w:rPr>
+      </w:pPr>
+      <w:r>
+        <w:rPr>
+          <w:lang w:val="en-GB"/>
+        </w:rPr>
+        <w:tab/>
+      </w:r>
+      <w:r>
+        <w:rPr>
+          <w:lang w:val="en-GB"/>
+        </w:rPr>
+        <w:tab/>
+      </w:r>
+      <w:r>
+        <w:rPr>
+          <w:lang w:val="en-GB"/>
+        </w:rPr>
+        <w:tab/>
+        <w:t>}</w:t>
+      </w:r>
+    </w:p>
+    <w:p>
+      <w:pPr>
+        <w:rPr>
+          <w:lang w:val="en-GB"/>
+        </w:rPr>
+      </w:pPr>
+      <w:r>
+        <w:rPr>
+          <w:lang w:val="en-GB"/>
+        </w:rPr>
+        <w:tab/>
+      </w:r>
+      <w:r>
+        <w:rPr>
+          <w:lang w:val="en-GB"/>
+        </w:rPr>
+        <w:tab/>
+      </w:r>
+      <w:r>
+        <w:rPr>
+          <w:lang w:val="en-GB"/>
+        </w:rPr>
+        <w:tab/>
+        <w:t>else {</w:t>
+      </w:r>
+    </w:p>
+    <w:p>
+      <w:r>
+        <w:rPr>
+          <w:lang w:val="en-GB"/>
+        </w:rPr>
+        <w:tab/>
+      </w:r>
+      <w:r>
+        <w:rPr>
+          <w:lang w:val="en-GB"/>
+        </w:rPr>
+        <w:tab/>
+      </w:r>
+      <w:r>
+        <w:rPr>
+          <w:lang w:val="en-GB"/>
+        </w:rPr>
+        <w:tab/>
+      </w:r>
+      <w:r>
+        <w:rPr>
+          <w:lang w:val="en-GB"/>
+        </w:rPr>
+        <w:tab/>
+      </w:r>
+      <w:r>
+        <w:t>continue;</w:t>
+      </w:r>
+    </w:p>
+    <w:p>
+      <w:r>
+        <w:tab/>
+      </w:r>
+      <w:r>
+        <w:tab/>
+      </w:r>
+      <w:r>
+        <w:tab/>
+        <w:t>}</w:t>
+      </w:r>
+    </w:p>
+    <w:p>
+      <w:r>
+        <w:tab/>
+      </w:r>
+      <w:r>
+        <w:tab/>
+        <w:t>}</w:t>
+      </w:r>
+    </w:p>
+    <w:p>
+      <w:r>
+        <w:tab/>
+        <w:t>}</w:t>
+      </w:r>
+    </w:p>
+    <w:p>
+      <w:r>
+        <w:tab/>
+        <w:t>if (fini) {</w:t>
+      </w:r>
+    </w:p>
+    <w:p>
+      <w:r>
+        <w:tab/>
+      </w:r>
+      <w:r>
+        <w:tab/>
+        <w:t>printf("detection_fin_poursuite\n");</w:t>
+      </w:r>
+    </w:p>
+    <w:p>
+      <w:r>
+        <w:tab/>
+      </w:r>
+      <w:r>
+        <w:tab/>
+        <w:t>ins-&gt;course[num_crs].fini = 1;</w:t>
+      </w:r>
+    </w:p>
+    <w:p>
+      <w:r>
+        <w:tab/>
+      </w:r>
+      <w:r>
+        <w:tab/>
+        <w:t>int tour = ins-&gt;nbParcours - 1;</w:t>
+      </w:r>
+    </w:p>
+    <w:p/>
+    <w:p>
+      <w:r>
+        <w:tab/>
+      </w:r>
+      <w:r>
+        <w:tab/>
+        <w:t>double dernier_temps[MAX_EQUIPES_PARCOURS];</w:t>
+      </w:r>
+    </w:p>
+    <w:p>
+      <w:pPr>
+        <w:rPr>
+          <w:lang w:val="en-GB"/>
+        </w:rPr>
+      </w:pPr>
+      <w:r>
+        <w:tab/>
+      </w:r>
+      <w:r>
+        <w:tab/>
+      </w:r>
+      <w:r>
+        <w:rPr>
+          <w:lang w:val="en-GB"/>
+        </w:rPr>
+        <w:t>for (int i = 0; i &lt; MAX_EQUIPES_PARCOURS; ++i) {</w:t>
+      </w:r>
+    </w:p>
+    <w:p>
+      <w:r>
+        <w:rPr>
+          <w:lang w:val="en-GB"/>
+        </w:rPr>
+        <w:tab/>
+      </w:r>
+      <w:r>
+        <w:rPr>
+          <w:lang w:val="en-GB"/>
+        </w:rPr>
+        <w:tab/>
+      </w:r>
+      <w:r>
+        <w:rPr>
+          <w:lang w:val="en-GB"/>
+        </w:rPr>
+        <w:tab/>
+      </w:r>
+      <w:r>
+        <w:t>dernier_temps[i] = ins-&gt;course[num_crs].equipe[i].dataPatineurs[0].temps[tour];</w:t>
+      </w:r>
+    </w:p>
+    <w:p>
+      <w:r>
+        <w:tab/>
+      </w:r>
+      <w:r>
+        <w:tab/>
+      </w:r>
+      <w:r>
+        <w:tab/>
+        <w:t>ins-&gt;course[num_crs].equipe[i].dernierPatineur = 0;</w:t>
+      </w:r>
+    </w:p>
+    <w:p>
+      <w:pPr>
+        <w:rPr>
+          <w:lang w:val="en-GB"/>
+        </w:rPr>
+      </w:pPr>
+      <w:r>
+        <w:tab/>
+      </w:r>
+      <w:r>
+        <w:tab/>
+      </w:r>
+      <w:r>
+        <w:tab/>
+      </w:r>
+      <w:r>
+        <w:rPr>
+          <w:lang w:val="en-GB"/>
+        </w:rPr>
+        <w:t>for (int j = 1; j &lt; MAX_EQUIPIERS; ++j) {</w:t>
+      </w:r>
+    </w:p>
+    <w:p>
+      <w:r>
+        <w:rPr>
+          <w:lang w:val="en-GB"/>
+        </w:rPr>
+        <w:tab/>
+      </w:r>
+      <w:r>
+        <w:rPr>
+          <w:lang w:val="en-GB"/>
+        </w:rPr>
+        <w:tab/>
+      </w:r>
+      <w:r>
+        <w:rPr>
+          <w:lang w:val="en-GB"/>
+        </w:rPr>
+        <w:tab/>
+      </w:r>
+      <w:r>
+        <w:rPr>
+          <w:lang w:val="en-GB"/>
+        </w:rPr>
+        <w:tab/>
+      </w:r>
+      <w:r>
+        <w:t>if (ins-&gt;course[num_crs].equipe[i].dataPatineurs[j].temps[tour] &gt; dernier_temps[i]) {</w:t>
+      </w:r>
+    </w:p>
+    <w:p>
+      <w:r>
+        <w:tab/>
+      </w:r>
+      <w:r>
+        <w:tab/>
+      </w:r>
+      <w:r>
+        <w:tab/>
+      </w:r>
+      <w:r>
+        <w:tab/>
+      </w:r>
+      <w:r>
+        <w:tab/>
+        <w:t>dernier_temps[i] = ins-&gt;course[num_crs].equipe[i].dataPatineurs[j].temps[tour];</w:t>
+      </w:r>
+    </w:p>
+    <w:p>
+      <w:r>
+        <w:tab/>
+      </w:r>
+      <w:r>
+        <w:tab/>
+      </w:r>
+      <w:r>
+        <w:tab/>
+      </w:r>
+      <w:r>
+        <w:tab/>
+      </w:r>
+      <w:r>
+        <w:tab/>
+        <w:t>ins-&gt;course[num_crs].equipe[i].dernierPatineur = j;</w:t>
+      </w:r>
+    </w:p>
+    <w:p>
+      <w:r>
+        <w:lastRenderedPageBreak/>
+        <w:tab/>
+      </w:r>
+      <w:r>
+        <w:tab/>
+      </w:r>
+      <w:r>
+        <w:tab/>
+      </w:r>
+      <w:r>
+        <w:tab/>
+        <w:t>}</w:t>
+      </w:r>
+    </w:p>
+    <w:p>
+      <w:r>
+        <w:tab/>
+      </w:r>
+      <w:r>
+        <w:tab/>
+      </w:r>
+      <w:r>
+        <w:tab/>
+        <w:t>}</w:t>
+      </w:r>
+    </w:p>
+    <w:p>
+      <w:r>
+        <w:tab/>
+      </w:r>
+      <w:r>
+        <w:tab/>
+        <w:t>}</w:t>
+      </w:r>
+    </w:p>
+    <w:p>
+      <w:r>
+        <w:tab/>
+      </w:r>
+      <w:r>
+        <w:tab/>
+        <w:t>if (dernier_temps[1] &gt; dernier_temps[0]) {</w:t>
+      </w:r>
+    </w:p>
+    <w:p>
+      <w:r>
+        <w:tab/>
+      </w:r>
+      <w:r>
+        <w:tab/>
+      </w:r>
+      <w:r>
+        <w:tab/>
+        <w:t>ins-&gt;course[num_crs].gagnante = 0;</w:t>
+      </w:r>
+    </w:p>
+    <w:p>
+      <w:r>
+        <w:tab/>
+      </w:r>
+      <w:r>
+        <w:tab/>
+      </w:r>
+      <w:r>
+        <w:tab/>
+        <w:t>printf("%s %.1f\n", ins-&gt;course[num_crs].equipe[0].pays, ins-&gt;course[num_crs].equipe[0].dataPatineurs[ins-&gt;course[num_crs].equipe[0].dernierPatineur].temps[tour]);</w:t>
+      </w:r>
+    </w:p>
+    <w:p>
+      <w:r>
+        <w:tab/>
+      </w:r>
+      <w:r>
+        <w:tab/>
+      </w:r>
+      <w:r>
+        <w:tab/>
+        <w:t>printf("%s %.1f\n", ins-&gt;course[num_crs].equipe[1].pays, ins-&gt;course[num_crs].equipe[1].dataPatineurs[ins-&gt;course[num_crs].equipe[1].dernierPatineur].temps[tour]);</w:t>
+      </w:r>
+    </w:p>
+    <w:p>
+      <w:r>
+        <w:tab/>
+      </w:r>
+      <w:r>
+        <w:tab/>
+        <w:t>}</w:t>
+      </w:r>
+    </w:p>
+    <w:p>
+      <w:r>
+        <w:tab/>
+      </w:r>
+      <w:r>
+        <w:tab/>
+        <w:t>else {</w:t>
+      </w:r>
+    </w:p>
+    <w:p>
+      <w:r>
+        <w:tab/>
+      </w:r>
+      <w:r>
+        <w:tab/>
+      </w:r>
+      <w:r>
+        <w:tab/>
+        <w:t>ins-&gt;course[num_crs].gagnante = 1;</w:t>
+      </w:r>
+    </w:p>
+    <w:p>
+      <w:r>
+        <w:tab/>
+      </w:r>
+      <w:r>
+        <w:tab/>
+      </w:r>
+      <w:r>
+        <w:tab/>
+        <w:t>printf("%s %.1f\n", ins-&gt;course[num_crs].equipe[1].pays, ins-&gt;course[num_crs].equipe[1].dataPatineurs[ins-&gt;course[num_crs].equipe[1].dernierPatineur].temps[tour]);</w:t>
+      </w:r>
+    </w:p>
+    <w:p>
+      <w:r>
+        <w:tab/>
+      </w:r>
+      <w:r>
+        <w:tab/>
+      </w:r>
+      <w:r>
+        <w:tab/>
+        <w:t>printf("%s %.1f\n", ins-&gt;course[num_crs].equipe[0].pays, ins-&gt;course[num_crs].equipe[0].dataPatineurs[ins-&gt;course[num_crs].equipe[0].dernierPatineur].temps[tour]);</w:t>
+      </w:r>
+    </w:p>
+    <w:p>
+      <w:r>
+        <w:tab/>
+      </w:r>
+      <w:r>
+        <w:tab/>
+        <w:t>}</w:t>
+      </w:r>
+    </w:p>
+    <w:p>
+      <w:r>
+        <w:tab/>
+        <w:t>}</w:t>
+      </w:r>
+    </w:p>
+    <w:p>
+      <w:r>
+        <w:t>}</w:t>
+      </w:r>
+    </w:p>
+    <w:p/>
+    <w:p>
+      <w:r>
+        <w:t>/* Détecte la fin d'une compétition</w:t>
+      </w:r>
+    </w:p>
+    <w:p>
+      <w:r>
+        <w:t xml:space="preserve"> * [in] Inscrits ins</w:t>
+      </w:r>
+    </w:p>
+    <w:p>
+      <w:r>
+        <w:t xml:space="preserve"> * [out] pas de out, imprime la commande de détection de fin de compétition et les temps des équipes</w:t>
+      </w:r>
+    </w:p>
+    <w:p>
+      <w:r>
+        <w:t xml:space="preserve"> */</w:t>
+      </w:r>
+    </w:p>
+    <w:p>
+      <w:r>
+        <w:t>void detection_fin_competition(Inscrits* ins) {</w:t>
+      </w:r>
+    </w:p>
+    <w:p>
+      <w:r>
+        <w:tab/>
+        <w:t>if (ins-&gt;course[ins-&gt;nbEpreuves - 1].fini == 1) {</w:t>
+      </w:r>
+    </w:p>
+    <w:p>
+      <w:r>
+        <w:lastRenderedPageBreak/>
+        <w:tab/>
+      </w:r>
+      <w:r>
+        <w:tab/>
+        <w:t>printf("detection_fin_competition\n");</w:t>
+      </w:r>
+    </w:p>
+    <w:p>
+      <w:r>
+        <w:tab/>
+      </w:r>
+      <w:r>
+        <w:tab/>
+        <w:t>Tri tri[MAX_EQUIPES];</w:t>
+      </w:r>
+    </w:p>
+    <w:p>
+      <w:r>
+        <w:tab/>
+      </w:r>
+      <w:r>
+        <w:tab/>
+        <w:t>int c = 0;</w:t>
+      </w:r>
+    </w:p>
+    <w:p>
+      <w:pPr>
+        <w:rPr>
+          <w:lang w:val="en-GB"/>
+        </w:rPr>
+      </w:pPr>
+      <w:r>
+        <w:tab/>
+      </w:r>
+      <w:r>
+        <w:tab/>
+      </w:r>
+      <w:r>
+        <w:rPr>
+          <w:lang w:val="en-GB"/>
+        </w:rPr>
+        <w:t>for (int i = 0; i &lt; ((nb_eq_ins(ins) / 2)); i++) {</w:t>
+      </w:r>
+    </w:p>
+    <w:p>
+      <w:r>
+        <w:rPr>
+          <w:lang w:val="en-GB"/>
+        </w:rPr>
+        <w:tab/>
+      </w:r>
+      <w:r>
+        <w:rPr>
+          <w:lang w:val="en-GB"/>
+        </w:rPr>
+        <w:tab/>
+      </w:r>
+      <w:r>
+        <w:rPr>
+          <w:lang w:val="en-GB"/>
+        </w:rPr>
+        <w:tab/>
+      </w:r>
+      <w:r>
+        <w:t>for (int j = 0; j &lt; MAX_EQUIPES_PARCOURS; j++) {</w:t>
+      </w:r>
+    </w:p>
+    <w:p>
+      <w:r>
+        <w:tab/>
+      </w:r>
+      <w:r>
+        <w:tab/>
+      </w:r>
+      <w:r>
+        <w:tab/>
+      </w:r>
+      <w:r>
+        <w:tab/>
+        <w:t>tri[c].temps_tri = ins-&gt;course[i].equipe[j].dataPatineurs[ins-&gt;course[i].equipe[j].dernierPatineur].temps[ins-&gt;nbParcours - 1];</w:t>
+      </w:r>
+    </w:p>
+    <w:p>
+      <w:r>
+        <w:tab/>
+      </w:r>
+      <w:r>
+        <w:tab/>
+      </w:r>
+      <w:r>
+        <w:tab/>
+      </w:r>
+      <w:r>
+        <w:tab/>
+        <w:t>tri[c].equipe_tri = c;</w:t>
+      </w:r>
+    </w:p>
+    <w:p>
+      <w:pPr>
+        <w:rPr>
+          <w:lang w:val="en-GB"/>
+        </w:rPr>
+      </w:pPr>
+      <w:r>
+        <w:tab/>
+      </w:r>
+      <w:r>
+        <w:tab/>
+      </w:r>
+      <w:r>
+        <w:tab/>
+      </w:r>
+      <w:r>
+        <w:tab/>
+      </w:r>
+      <w:r>
+        <w:rPr>
+          <w:lang w:val="en-GB"/>
+        </w:rPr>
+        <w:t>c++;</w:t>
+      </w:r>
+    </w:p>
+    <w:p>
+      <w:pPr>
+        <w:rPr>
+          <w:lang w:val="en-GB"/>
+        </w:rPr>
+      </w:pPr>
+      <w:r>
+        <w:rPr>
+          <w:lang w:val="en-GB"/>
+        </w:rPr>
+        <w:tab/>
+      </w:r>
+      <w:r>
+        <w:rPr>
+          <w:lang w:val="en-GB"/>
+        </w:rPr>
+        <w:tab/>
+      </w:r>
+      <w:r>
+        <w:rPr>
+          <w:lang w:val="en-GB"/>
+        </w:rPr>
+        <w:tab/>
+        <w:t>}</w:t>
+      </w:r>
+    </w:p>
+    <w:p>
+      <w:pPr>
+        <w:rPr>
+          <w:lang w:val="en-GB"/>
+        </w:rPr>
+      </w:pPr>
+      <w:r>
+        <w:rPr>
+          <w:lang w:val="en-GB"/>
+        </w:rPr>
+        <w:tab/>
+      </w:r>
+      <w:r>
+        <w:rPr>
+          <w:lang w:val="en-GB"/>
+        </w:rPr>
+        <w:tab/>
+        <w:t>}</w:t>
+      </w:r>
+    </w:p>
+    <w:p>
+      <w:pPr>
+        <w:rPr>
+          <w:lang w:val="en-GB"/>
+        </w:rPr>
+      </w:pPr>
+    </w:p>
+    <w:p>
+      <w:pPr>
+        <w:rPr>
+          <w:lang w:val="en-GB"/>
+        </w:rPr>
+      </w:pPr>
+      <w:r>
+        <w:rPr>
+          <w:lang w:val="en-GB"/>
+        </w:rPr>
+        <w:tab/>
+      </w:r>
+      <w:r>
+        <w:rPr>
+          <w:lang w:val="en-GB"/>
+        </w:rPr>
+        <w:tab/>
+        <w:t>for (int i = 0; i &lt; (nb_eq_ins(ins)); i++) {</w:t>
+      </w:r>
+    </w:p>
+    <w:p>
+      <w:pPr>
+        <w:rPr>
+          <w:lang w:val="en-GB"/>
+        </w:rPr>
+      </w:pPr>
+      <w:r>
+        <w:rPr>
+          <w:lang w:val="en-GB"/>
+        </w:rPr>
+        <w:tab/>
+      </w:r>
+      <w:r>
+        <w:rPr>
+          <w:lang w:val="en-GB"/>
+        </w:rPr>
+        <w:tab/>
+      </w:r>
+      <w:r>
+        <w:rPr>
+          <w:lang w:val="en-GB"/>
+        </w:rPr>
+        <w:tab/>
+        <w:t>for (int j = 0; j &lt; (nb_eq_ins(ins)); j++) {</w:t>
+      </w:r>
+    </w:p>
+    <w:p>
+      <w:r>
+        <w:rPr>
+          <w:lang w:val="en-GB"/>
+        </w:rPr>
+        <w:tab/>
+      </w:r>
+      <w:r>
+        <w:rPr>
+          <w:lang w:val="en-GB"/>
+        </w:rPr>
+        <w:tab/>
+      </w:r>
+      <w:r>
+        <w:rPr>
+          <w:lang w:val="en-GB"/>
+        </w:rPr>
+        <w:tab/>
+      </w:r>
+      <w:r>
+        <w:rPr>
+          <w:lang w:val="en-GB"/>
+        </w:rPr>
+        <w:tab/>
+      </w:r>
+      <w:r>
+        <w:t>if (tri[i].temps_tri &lt; tri[j].temps_tri) {</w:t>
+      </w:r>
+    </w:p>
+    <w:p>
+      <w:r>
+        <w:tab/>
+      </w:r>
+      <w:r>
+        <w:tab/>
+      </w:r>
+      <w:r>
+        <w:tab/>
+      </w:r>
+      <w:r>
+        <w:tab/>
+      </w:r>
+      <w:r>
+        <w:tab/>
+        <w:t>double temp_1 = tri[i].temps_tri;</w:t>
+      </w:r>
+    </w:p>
+    <w:p>
+      <w:pPr>
+        <w:rPr>
+          <w:lang w:val="en-GB"/>
+        </w:rPr>
+      </w:pPr>
+      <w:r>
+        <w:tab/>
+      </w:r>
+      <w:r>
+        <w:tab/>
+      </w:r>
+      <w:r>
+        <w:tab/>
+      </w:r>
+      <w:r>
+        <w:tab/>
+      </w:r>
+      <w:r>
+        <w:tab/>
+      </w:r>
+      <w:r>
+        <w:rPr>
+          <w:lang w:val="en-GB"/>
+        </w:rPr>
+        <w:t>int temp_2 = tri[i].equipe_tri;</w:t>
+      </w:r>
+    </w:p>
+    <w:p>
+      <w:r>
+        <w:rPr>
+          <w:lang w:val="en-GB"/>
+        </w:rPr>
+        <w:tab/>
+      </w:r>
+      <w:r>
+        <w:rPr>
+          <w:lang w:val="en-GB"/>
+        </w:rPr>
+        <w:tab/>
+      </w:r>
+      <w:r>
+        <w:rPr>
+          <w:lang w:val="en-GB"/>
+        </w:rPr>
+        <w:tab/>
+      </w:r>
+      <w:r>
+        <w:rPr>
+          <w:lang w:val="en-GB"/>
+        </w:rPr>
+        <w:tab/>
+      </w:r>
+      <w:r>
+        <w:rPr>
+          <w:lang w:val="en-GB"/>
+        </w:rPr>
+        <w:tab/>
+      </w:r>
+      <w:r>
+        <w:t>tri[i].temps_tri = tri[j].temps_tri;</w:t>
+      </w:r>
+    </w:p>
+    <w:p>
+      <w:r>
+        <w:tab/>
+      </w:r>
+      <w:r>
+        <w:tab/>
+      </w:r>
+      <w:r>
+        <w:tab/>
+      </w:r>
+      <w:r>
+        <w:tab/>
+      </w:r>
+      <w:r>
+        <w:tab/>
+        <w:t>tri[i].equipe_tri = tri[j].equipe_tri;</w:t>
+      </w:r>
+    </w:p>
+    <w:p>
+      <w:r>
+        <w:tab/>
+      </w:r>
+      <w:r>
+        <w:tab/>
+      </w:r>
+      <w:r>
+        <w:tab/>
+      </w:r>
+      <w:r>
+        <w:tab/>
+      </w:r>
+      <w:r>
+        <w:tab/>
+        <w:t>tri[j].temps_tri = temp_1;</w:t>
+      </w:r>
+    </w:p>
+    <w:p>
+      <w:r>
+        <w:tab/>
+      </w:r>
+      <w:r>
+        <w:tab/>
+      </w:r>
+      <w:r>
+        <w:tab/>
+      </w:r>
+      <w:r>
+        <w:tab/>
+      </w:r>
+      <w:r>
+        <w:tab/>
+        <w:t>tri[j].equipe_tri = temp_2;</w:t>
+      </w:r>
+    </w:p>
+    <w:p>
+      <w:r>
+        <w:tab/>
+      </w:r>
+      <w:r>
+        <w:tab/>
+      </w:r>
+      <w:r>
+        <w:tab/>
+      </w:r>
+      <w:r>
+        <w:tab/>
+        <w:t>}</w:t>
+      </w:r>
+    </w:p>
+    <w:p>
+      <w:r>
+        <w:tab/>
+      </w:r>
+      <w:r>
+        <w:tab/>
+      </w:r>
+      <w:r>
+        <w:tab/>
+        <w:t>}</w:t>
+      </w:r>
+    </w:p>
+    <w:p>
+      <w:pPr>
+        <w:rPr>
+          <w:lang w:val="en-GB"/>
+        </w:rPr>
+      </w:pPr>
+      <w:r>
+        <w:tab/>
+      </w:r>
+      <w:r>
+        <w:tab/>
+      </w:r>
+      <w:r>
+        <w:rPr>
+          <w:lang w:val="en-GB"/>
+        </w:rPr>
+        <w:t>}</w:t>
+      </w:r>
+    </w:p>
+    <w:p>
+      <w:pPr>
+        <w:rPr>
+          <w:lang w:val="en-GB"/>
+        </w:rPr>
+      </w:pPr>
+    </w:p>
+    <w:p>
+      <w:pPr>
+        <w:rPr>
+          <w:lang w:val="en-GB"/>
+        </w:rPr>
+      </w:pPr>
+      <w:r>
+        <w:rPr>
+          <w:lang w:val="en-GB"/>
+        </w:rPr>
+        <w:tab/>
+      </w:r>
+      <w:r>
+        <w:rPr>
+          <w:lang w:val="en-GB"/>
+        </w:rPr>
+        <w:tab/>
+        <w:t>for (int i = 0; i &lt; (nb_eq_ins(ins)); i++) {</w:t>
+      </w:r>
+    </w:p>
+    <w:p>
+      <w:pPr>
+        <w:rPr>
+          <w:lang w:val="en-GB"/>
+        </w:rPr>
+      </w:pPr>
+      <w:r>
+        <w:rPr>
+          <w:lang w:val="en-GB"/>
+        </w:rPr>
+        <w:tab/>
+      </w:r>
+      <w:r>
+        <w:rPr>
+          <w:lang w:val="en-GB"/>
+        </w:rPr>
+        <w:tab/>
+      </w:r>
+      <w:r>
+        <w:rPr>
+          <w:lang w:val="en-GB"/>
+        </w:rPr>
+        <w:tab/>
+        <w:t>printf("%s %.1f\n", ins-&gt;course[(tri[i].equipe_tri / 2)].equipe[(tri[i].equipe_tri) % 2].pays, tri[i].temps_tri);</w:t>
+      </w:r>
+    </w:p>
+    <w:p>
+      <w:r>
+        <w:rPr>
+          <w:lang w:val="en-GB"/>
+        </w:rPr>
+        <w:lastRenderedPageBreak/>
+        <w:tab/>
+      </w:r>
+      <w:r>
+        <w:rPr>
+          <w:lang w:val="en-GB"/>
+        </w:rPr>
+        <w:tab/>
+      </w:r>
+      <w:r>
+        <w:t>}</w:t>
+      </w:r>
+    </w:p>
+    <w:p>
+      <w:r>
+        <w:tab/>
+      </w:r>
+      <w:r>
+        <w:tab/>
+        <w:t>exit(0);</w:t>
+      </w:r>
+    </w:p>
+    <w:p>
+      <w:r>
+        <w:tab/>
+        <w:t>}</w:t>
+      </w:r>
+    </w:p>
+    <w:p>
+      <w:r>
+        <w:t>}</w:t>
+      </w:r>
+    </w:p>
+    <w:p/>
+    <w:p>
+      <w:r>
+        <w:t xml:space="preserve">/* </w:t>
+      </w:r>
+    </w:p>
+    <w:p>
+      <w:r>
+        <w:t xml:space="preserve"> * [in]</w:t>
+      </w:r>
+    </w:p>
+    <w:p>
+      <w:r>
+        <w:t xml:space="preserve"> * [out]</w:t>
+      </w:r>
+    </w:p>
+    <w:p>
+      <w:r>
+        <w:t xml:space="preserve"> */</w:t>
+      </w:r>
+    </w:p>
+    <w:p>
+      <w:r>
+        <w:t>int crs_en_cour(Inscrits* ins) {</w:t>
+      </w:r>
+    </w:p>
+    <w:p>
+      <w:pPr>
+        <w:rPr>
+          <w:lang w:val="en-GB"/>
+        </w:rPr>
+      </w:pPr>
+      <w:r>
+        <w:tab/>
+      </w:r>
+      <w:r>
+        <w:rPr>
+          <w:lang w:val="en-GB"/>
+        </w:rPr>
+        <w:t>for (unsigned int i = 0; i &lt;= ins-&gt;nbEpreuves; ++i) {</w:t>
+      </w:r>
+    </w:p>
+    <w:p>
+      <w:pPr>
+        <w:rPr>
+          <w:lang w:val="en-GB"/>
+        </w:rPr>
+      </w:pPr>
+      <w:r>
+        <w:rPr>
+          <w:lang w:val="en-GB"/>
+        </w:rPr>
+        <w:tab/>
+      </w:r>
+      <w:r>
+        <w:rPr>
+          <w:lang w:val="en-GB"/>
+        </w:rPr>
+        <w:tab/>
+        <w:t>if (ins-&gt;course[i].fini == 1) {</w:t>
+      </w:r>
+    </w:p>
+    <w:p>
+      <w:pPr>
+        <w:rPr>
+          <w:lang w:val="en-GB"/>
+        </w:rPr>
+      </w:pPr>
+      <w:r>
+        <w:rPr>
+          <w:lang w:val="en-GB"/>
+        </w:rPr>
+        <w:tab/>
+      </w:r>
+      <w:r>
+        <w:rPr>
+          <w:lang w:val="en-GB"/>
+        </w:rPr>
+        <w:tab/>
+      </w:r>
+      <w:r>
+        <w:rPr>
+          <w:lang w:val="en-GB"/>
+        </w:rPr>
+        <w:tab/>
+        <w:t>continue;</w:t>
+      </w:r>
+    </w:p>
+    <w:p>
+      <w:pPr>
+        <w:rPr>
+          <w:lang w:val="en-GB"/>
+        </w:rPr>
+      </w:pPr>
+      <w:r>
+        <w:rPr>
+          <w:lang w:val="en-GB"/>
+        </w:rPr>
+        <w:tab/>
+      </w:r>
+      <w:r>
+        <w:rPr>
+          <w:lang w:val="en-GB"/>
+        </w:rPr>
+        <w:tab/>
+        <w:t>}</w:t>
+      </w:r>
+    </w:p>
+    <w:p>
+      <w:pPr>
+        <w:rPr>
+          <w:lang w:val="en-GB"/>
+        </w:rPr>
+      </w:pPr>
+      <w:r>
+        <w:rPr>
+          <w:lang w:val="en-GB"/>
+        </w:rPr>
+        <w:tab/>
+      </w:r>
+      <w:r>
+        <w:rPr>
+          <w:lang w:val="en-GB"/>
+        </w:rPr>
+        <w:tab/>
+        <w:t>else {</w:t>
+      </w:r>
+    </w:p>
+    <w:p>
+      <w:pPr>
+        <w:rPr>
+          <w:lang w:val="en-GB"/>
+        </w:rPr>
+      </w:pPr>
+      <w:r>
+        <w:rPr>
+          <w:lang w:val="en-GB"/>
+        </w:rPr>
+        <w:tab/>
+      </w:r>
+      <w:r>
+        <w:rPr>
+          <w:lang w:val="en-GB"/>
+        </w:rPr>
+        <w:tab/>
+      </w:r>
+      <w:r>
+        <w:rPr>
+          <w:lang w:val="en-GB"/>
+        </w:rPr>
+        <w:tab/>
+        <w:t>return i;</w:t>
+      </w:r>
+    </w:p>
+    <w:p>
+      <w:pPr>
+        <w:rPr>
+          <w:lang w:val="en-GB"/>
+        </w:rPr>
+      </w:pPr>
+      <w:r>
+        <w:rPr>
+          <w:lang w:val="en-GB"/>
+        </w:rPr>
+        <w:tab/>
+      </w:r>
+      <w:r>
+        <w:rPr>
+          <w:lang w:val="en-GB"/>
+        </w:rPr>
+        <w:tab/>
+      </w:r>
+      <w:r>
+        <w:rPr>
+          <w:lang w:val="en-GB"/>
+        </w:rPr>
+        <w:tab/>
+        <w:t>break;</w:t>
+      </w:r>
+    </w:p>
+    <w:p>
+      <w:r>
+        <w:rPr>
+          <w:lang w:val="en-GB"/>
+        </w:rPr>
+        <w:tab/>
+      </w:r>
+      <w:r>
+        <w:rPr>
+          <w:lang w:val="en-GB"/>
+        </w:rPr>
+        <w:tab/>
+      </w:r>
+      <w:r>
+        <w:t>}</w:t>
+      </w:r>
+    </w:p>
+    <w:p>
+      <w:r>
+        <w:tab/>
+        <w:t>}</w:t>
+      </w:r>
+    </w:p>
+    <w:p>
+      <w:r>
+        <w:tab/>
+        <w:t>return (ins-&gt;nbEpreuves - 1);</w:t>
+      </w:r>
+    </w:p>
+    <w:p>
+      <w:r>
+        <w:t>}</w:t>
+      </w:r>
+    </w:p>
+    <w:p/>
+    <w:p>
+      <w:r>
+        <w:t>/* Retourne le nombre d'équipe</w:t>
+      </w:r>
+    </w:p>
+    <w:p>
+      <w:r>
+        <w:t xml:space="preserve"> * [in] Inscrits ins (nombre de patineurs inscrits)</w:t>
+      </w:r>
+    </w:p>
+    <w:p>
+      <w:r>
+        <w:t xml:space="preserve"> * [out] le nombre d'équipes (nombre de patineurs / nombre de patineurs par équipe)</w:t>
+      </w:r>
+    </w:p>
+    <w:p>
+      <w:r>
+        <w:t xml:space="preserve"> */</w:t>
+      </w:r>
+    </w:p>
+    <w:p>
+      <w:r>
+        <w:t>int nb_eq_ins(Inscrits* ins) {</w:t>
+      </w:r>
+    </w:p>
+    <w:p>
+      <w:pPr>
+        <w:rPr>
+          <w:lang w:val="en-GB"/>
+        </w:rPr>
+      </w:pPr>
+      <w:r>
+        <w:lastRenderedPageBreak/>
+        <w:tab/>
+      </w:r>
+      <w:r>
+        <w:rPr>
+          <w:lang w:val="en-GB"/>
+        </w:rPr>
+        <w:t>return ((ins-&gt;nbInscrits) / MAX_EQUIPIERS);</w:t>
+      </w:r>
+    </w:p>
+    <w:p>
+      <w:r>
+        <w:t>}</w:t>
+      </w:r>
+    </w:p>
     <w:p>
       <w:pPr>
         <w:pStyle w:val="Titre2"/>
@@ -2243,6 +5890,7 @@
         <w:docPartUnique/>
       </w:docPartObj>
     </w:sdtPr>
+    <w:sdtEndPr/>
     <w:sdtContent>
       <w:p>
         <w:pPr>
@@ -2458,6 +6106,7 @@
     <w:lsdException w:name="HTML Sample" w:semiHidden="1" w:unhideWhenUsed="1"/>
     <w:lsdException w:name="HTML Typewriter" w:semiHidden="1" w:unhideWhenUsed="1"/>
     <w:lsdException w:name="HTML Variable" w:semiHidden="1" w:unhideWhenUsed="1"/>
+    <w:lsdException w:name="Normal Table" w:semiHidden="1" w:unhideWhenUsed="1"/>
     <w:lsdException w:name="annotation subject" w:semiHidden="1" w:unhideWhenUsed="1"/>
     <w:lsdException w:name="No List" w:semiHidden="1" w:unhideWhenUsed="1"/>
     <w:lsdException w:name="Outline List 1" w:semiHidden="1" w:unhideWhenUsed="1"/>
@@ -2503,9 +6152,11 @@
     <w:lsdException w:name="Table Subtle 1" w:semiHidden="1" w:unhideWhenUsed="1"/>
     <w:lsdException w:name="Table Subtle 2" w:semiHidden="1" w:unhideWhenUsed="1"/>
     <w:lsdException w:name="Table Web 1" w:semiHidden="1" w:unhideWhenUsed="1"/>
+    <w:lsdException w:name="Table Web 2" w:semiHidden="1" w:unhideWhenUsed="1"/>
     <w:lsdException w:name="Table Web 3" w:semiHidden="1" w:unhideWhenUsed="1"/>
     <w:lsdException w:name="Balloon Text" w:semiHidden="1" w:unhideWhenUsed="1"/>
     <w:lsdException w:name="Table Grid" w:uiPriority="39"/>
+    <w:lsdException w:name="Table Theme" w:semiHidden="1" w:unhideWhenUsed="1"/>
     <w:lsdException w:name="Placeholder Text" w:semiHidden="1"/>
     <w:lsdException w:name="No Spacing" w:uiPriority="1" w:qFormat="1"/>
     <w:lsdException w:name="Light Shading" w:uiPriority="60"/>
@@ -3259,7 +6910,7 @@
 </file>
 
 <file path=customXml/itemProps1.xml><?xml version="1.0" encoding="utf-8"?>
-<ds:datastoreItem xmlns:ds="http://schemas.openxmlformats.org/officeDocument/2006/customXml" ds:itemID="{3CE1C056-92BD-45B0-B546-194C26086153}">
+<ds:datastoreItem xmlns:ds="http://schemas.openxmlformats.org/officeDocument/2006/customXml" ds:itemID="{B235BEC2-8E6F-4E8C-A196-20E52DD781CA}">
   <ds:schemaRefs>
     <ds:schemaRef ds:uri="http://schemas.openxmlformats.org/officeDocument/2006/bibliography"/>
   </ds:schemaRefs>

</xml_diff>